<commit_message>
Úloha 3 a 4
Add documentation
</commit_message>
<xml_diff>
--- a/zad2/UPB_zad2_Puskasova_Curillova_Harvancik.docx
+++ b/zad2/UPB_zad2_Puskasova_Curillova_Harvancik.docx
@@ -129,7 +129,7 @@
     </w:p>
     <w:p>
       <w:pPr>
-        <w:pStyle w:val="ListParagraph"/>
+        <w:pStyle w:val="Odsekzoznamu"/>
         <w:numPr>
           <w:ilvl w:val="0"/>
           <w:numId w:val="1"/>
@@ -151,7 +151,7 @@
     </w:p>
     <w:p>
       <w:pPr>
-        <w:pStyle w:val="ListParagraph"/>
+        <w:pStyle w:val="Odsekzoznamu"/>
         <w:numPr>
           <w:ilvl w:val="0"/>
           <w:numId w:val="1"/>
@@ -173,7 +173,7 @@
     </w:p>
     <w:p>
       <w:pPr>
-        <w:pStyle w:val="ListParagraph"/>
+        <w:pStyle w:val="Odsekzoznamu"/>
         <w:numPr>
           <w:ilvl w:val="0"/>
           <w:numId w:val="1"/>
@@ -260,7 +260,7 @@
       <w:hyperlink r:id="rId5" w:history="1">
         <w:r>
           <w:rPr>
-            <w:rStyle w:val="Hyperlink"/>
+            <w:rStyle w:val="Hypertextovprepojenie"/>
             <w:sz w:val="20"/>
             <w:szCs w:val="20"/>
             <w:lang w:val="en-GB"/>
@@ -414,7 +414,7 @@
     </w:p>
     <w:p>
       <w:pPr>
-        <w:pStyle w:val="ListParagraph"/>
+        <w:pStyle w:val="Odsekzoznamu"/>
         <w:numPr>
           <w:ilvl w:val="0"/>
           <w:numId w:val="1"/>
@@ -451,7 +451,7 @@
     </w:p>
     <w:p>
       <w:pPr>
-        <w:pStyle w:val="ListParagraph"/>
+        <w:pStyle w:val="Odsekzoznamu"/>
         <w:numPr>
           <w:ilvl w:val="0"/>
           <w:numId w:val="2"/>
@@ -474,7 +474,7 @@
     </w:p>
     <w:p>
       <w:pPr>
-        <w:pStyle w:val="ListParagraph"/>
+        <w:pStyle w:val="Odsekzoznamu"/>
         <w:numPr>
           <w:ilvl w:val="1"/>
           <w:numId w:val="2"/>
@@ -525,7 +525,7 @@
     </w:p>
     <w:p>
       <w:pPr>
-        <w:pStyle w:val="ListParagraph"/>
+        <w:pStyle w:val="Odsekzoznamu"/>
         <w:numPr>
           <w:ilvl w:val="2"/>
           <w:numId w:val="2"/>
@@ -558,7 +558,7 @@
       <w:hyperlink r:id="rId6" w:history="1">
         <w:r>
           <w:rPr>
-            <w:rStyle w:val="Hyperlink"/>
+            <w:rStyle w:val="Hypertextovprepojenie"/>
             <w:sz w:val="20"/>
             <w:szCs w:val="20"/>
           </w:rPr>
@@ -576,7 +576,7 @@
     </w:p>
     <w:p>
       <w:pPr>
-        <w:pStyle w:val="ListParagraph"/>
+        <w:pStyle w:val="Odsekzoznamu"/>
         <w:numPr>
           <w:ilvl w:val="2"/>
           <w:numId w:val="2"/>
@@ -619,7 +619,7 @@
     </w:p>
     <w:p>
       <w:pPr>
-        <w:pStyle w:val="ListParagraph"/>
+        <w:pStyle w:val="Odsekzoznamu"/>
         <w:numPr>
           <w:ilvl w:val="0"/>
           <w:numId w:val="2"/>
@@ -642,7 +642,7 @@
     </w:p>
     <w:p>
       <w:pPr>
-        <w:pStyle w:val="ListParagraph"/>
+        <w:pStyle w:val="Odsekzoznamu"/>
         <w:numPr>
           <w:ilvl w:val="1"/>
           <w:numId w:val="2"/>
@@ -669,7 +669,7 @@
     </w:p>
     <w:p>
       <w:pPr>
-        <w:pStyle w:val="ListParagraph"/>
+        <w:pStyle w:val="Odsekzoznamu"/>
         <w:numPr>
           <w:ilvl w:val="0"/>
           <w:numId w:val="2"/>
@@ -708,7 +708,7 @@
     </w:p>
     <w:p>
       <w:pPr>
-        <w:pStyle w:val="ListParagraph"/>
+        <w:pStyle w:val="Odsekzoznamu"/>
         <w:numPr>
           <w:ilvl w:val="1"/>
           <w:numId w:val="2"/>
@@ -752,44 +752,12 @@
           <w:szCs w:val="20"/>
           <w:lang w:val="en-US"/>
         </w:rPr>
-        <w:t>encoding,</w:t>
-      </w:r>
-      <w:r>
-        <w:rPr>
-          <w:sz w:val="20"/>
-          <w:szCs w:val="20"/>
-          <w:lang w:val="en-US"/>
-        </w:rPr>
-        <w:t xml:space="preserve"> f</w:t>
-      </w:r>
-      <w:r>
-        <w:rPr>
-          <w:sz w:val="20"/>
-          <w:szCs w:val="20"/>
-          <w:lang w:val="en-US"/>
-        </w:rPr>
-        <w:t>ormat</w:t>
-      </w:r>
-      <w:r>
-        <w:rPr>
-          <w:sz w:val="20"/>
-          <w:szCs w:val="20"/>
-          <w:lang w:val="en-US"/>
-        </w:rPr>
-        <w:t xml:space="preserve">e, </w:t>
-      </w:r>
-      <w:r>
-        <w:rPr>
-          <w:sz w:val="20"/>
-          <w:szCs w:val="20"/>
-          <w:lang w:val="en-US"/>
-        </w:rPr>
-        <w:t>encryption_algorithm)</w:t>
-      </w:r>
-    </w:p>
-    <w:p>
-      <w:pPr>
-        <w:pStyle w:val="ListParagraph"/>
+        <w:t>encoding, formate, encryption_algorithm)</w:t>
+      </w:r>
+    </w:p>
+    <w:p>
+      <w:pPr>
+        <w:pStyle w:val="Odsekzoznamu"/>
         <w:numPr>
           <w:ilvl w:val="2"/>
           <w:numId w:val="2"/>
@@ -834,7 +802,7 @@
     </w:p>
     <w:p>
       <w:pPr>
-        <w:pStyle w:val="ListParagraph"/>
+        <w:pStyle w:val="Odsekzoznamu"/>
         <w:numPr>
           <w:ilvl w:val="2"/>
           <w:numId w:val="2"/>
@@ -860,15 +828,7 @@
           <w:szCs w:val="20"/>
           <w:lang w:val="en-US"/>
         </w:rPr>
-        <w:t>PKCS8</w:t>
-      </w:r>
-      <w:r>
-        <w:rPr>
-          <w:sz w:val="20"/>
-          <w:szCs w:val="20"/>
-          <w:lang w:val="en-US"/>
-        </w:rPr>
-        <w:t xml:space="preserve"> (štandardne používaný format</w:t>
+        <w:t>PKCS8 (štandardne používaný format</w:t>
       </w:r>
       <w:r>
         <w:rPr>
@@ -897,7 +857,7 @@
     </w:p>
     <w:p>
       <w:pPr>
-        <w:pStyle w:val="ListParagraph"/>
+        <w:pStyle w:val="Odsekzoznamu"/>
         <w:numPr>
           <w:ilvl w:val="2"/>
           <w:numId w:val="2"/>
@@ -947,7 +907,7 @@
     </w:p>
     <w:p>
       <w:pPr>
-        <w:pStyle w:val="ListParagraph"/>
+        <w:pStyle w:val="Odsekzoznamu"/>
         <w:numPr>
           <w:ilvl w:val="1"/>
           <w:numId w:val="2"/>
@@ -970,7 +930,7 @@
     </w:p>
     <w:p>
       <w:pPr>
-        <w:pStyle w:val="ListParagraph"/>
+        <w:pStyle w:val="Odsekzoznamu"/>
         <w:numPr>
           <w:ilvl w:val="2"/>
           <w:numId w:val="2"/>
@@ -993,7 +953,7 @@
     </w:p>
     <w:p>
       <w:pPr>
-        <w:pStyle w:val="ListParagraph"/>
+        <w:pStyle w:val="Odsekzoznamu"/>
         <w:numPr>
           <w:ilvl w:val="2"/>
           <w:numId w:val="2"/>
@@ -1018,14 +978,7 @@
           <w:sz w:val="20"/>
           <w:szCs w:val="20"/>
         </w:rPr>
-        <w:t>SubjectPublicKeyInfo</w:t>
-      </w:r>
-      <w:r>
-        <w:rPr>
-          <w:sz w:val="20"/>
-          <w:szCs w:val="20"/>
-        </w:rPr>
-        <w:t xml:space="preserve"> – naj</w:t>
+        <w:t>SubjectPublicKeyInfo – naj</w:t>
       </w:r>
       <w:r>
         <w:rPr>
@@ -1038,7 +991,7 @@
     </w:p>
     <w:p>
       <w:pPr>
-        <w:pStyle w:val="ListParagraph"/>
+        <w:pStyle w:val="Odsekzoznamu"/>
         <w:numPr>
           <w:ilvl w:val="0"/>
           <w:numId w:val="2"/>
@@ -1078,7 +1031,7 @@
     </w:p>
     <w:p>
       <w:pPr>
-        <w:pStyle w:val="ListParagraph"/>
+        <w:pStyle w:val="Odsekzoznamu"/>
         <w:numPr>
           <w:ilvl w:val="0"/>
           <w:numId w:val="2"/>
@@ -1096,20 +1049,12 @@
           <w:szCs w:val="20"/>
           <w:lang w:val="en-GB"/>
         </w:rPr>
-        <w:t>V api volaní sa vykoná generovanie privátneho a public kľúča. Nastane serializácia a vytvorí sa nový užívateľ</w:t>
-      </w:r>
-      <w:r>
-        <w:rPr>
-          <w:sz w:val="20"/>
-          <w:szCs w:val="20"/>
-          <w:lang w:val="en-GB"/>
-        </w:rPr>
-        <w:t xml:space="preserve"> spolu s public key v db tabuľke. Následne  metoda vracia odpoved v súbore s využitím Content-Disposition v hlavičke odpovedi</w:t>
-      </w:r>
-    </w:p>
-    <w:p>
-      <w:pPr>
-        <w:pStyle w:val="ListParagraph"/>
+        <w:t>V api volaní sa vykoná generovanie privátneho a public kľúča. Nastane serializácia a vytvorí sa nový užívateľ spolu s public key v db tabuľke. Následne  metoda vracia odpoved v súbore s využitím Content-Disposition v hlavičke odpovedi</w:t>
+      </w:r>
+    </w:p>
+    <w:p>
+      <w:pPr>
+        <w:pStyle w:val="Odsekzoznamu"/>
         <w:spacing w:line="240" w:lineRule="auto"/>
         <w:ind w:left="360"/>
         <w:rPr>
@@ -1169,7 +1114,7 @@
       </w:r>
       <w:r>
         <w:rPr>
-          <w:rStyle w:val="Hyperlink"/>
+          <w:rStyle w:val="Hypertextovprepojenie"/>
           <w:lang w:val="en-US"/>
         </w:rPr>
         <w:t>https://www.ibm.com/think/topics/asymmetric-encryption</w:t>
@@ -1192,10 +1137,10 @@
         </w:rPr>
         <w:t xml:space="preserve">Privátny kľúč: </w:t>
       </w:r>
-      <w:hyperlink r:id="rId7" w:history="1">
+      <w:hyperlink r:id="rId7" w:anchor="cryptography.hazmat.primitives.asymmetric.rsa.generate_private_key" w:history="1">
         <w:r>
           <w:rPr>
-            <w:rStyle w:val="Hyperlink"/>
+            <w:rStyle w:val="Hypertextovprepojenie"/>
             <w:sz w:val="20"/>
             <w:szCs w:val="20"/>
             <w:lang w:val="en-US"/>
@@ -1230,10 +1175,10 @@
         </w:rPr>
         <w:br/>
       </w:r>
-      <w:hyperlink r:id="rId8" w:history="1">
+      <w:hyperlink r:id="rId8" w:anchor="serialization-of-private-keys" w:history="1">
         <w:r>
           <w:rPr>
-            <w:rStyle w:val="Hyperlink"/>
+            <w:rStyle w:val="Hypertextovprepojenie"/>
             <w:sz w:val="20"/>
             <w:szCs w:val="20"/>
             <w:lang w:val="en-US"/>
@@ -1260,10 +1205,10 @@
         </w:rPr>
         <w:br/>
       </w:r>
-      <w:hyperlink r:id="rId9" w:history="1">
+      <w:hyperlink r:id="rId9" w:anchor="serialization-encodings" w:history="1">
         <w:r>
           <w:rPr>
-            <w:rStyle w:val="Hyperlink"/>
+            <w:rStyle w:val="Hypertextovprepojenie"/>
             <w:sz w:val="20"/>
             <w:szCs w:val="20"/>
             <w:lang w:val="en-US"/>
@@ -1290,57 +1235,48 @@
         </w:rPr>
         <w:br/>
       </w:r>
-      <w:hyperlink r:id="rId10" w:history="1">
+      <w:hyperlink r:id="rId10" w:anchor="serialization-formats" w:history="1">
         <w:r>
           <w:rPr>
-            <w:rStyle w:val="Hyperlink"/>
+            <w:rStyle w:val="Hypertextovprepojenie"/>
             <w:sz w:val="20"/>
             <w:szCs w:val="20"/>
             <w:lang w:val="en-US"/>
           </w:rPr>
-          <w:t>https://cryptography.io/en/latest/hazmat/primitives/asymmetric/serialization/#serialization-forma</w:t>
+          <w:t>https://cryptography.io/en/latest/hazmat/primitives/asymmetric/serialization/#serialization-formats</w:t>
         </w:r>
+      </w:hyperlink>
+      <w:r>
+        <w:rPr>
+          <w:sz w:val="20"/>
+          <w:szCs w:val="20"/>
+          <w:u w:val="single"/>
+          <w:lang w:val="en-US"/>
+        </w:rPr>
+        <w:br/>
+      </w:r>
+      <w:r>
+        <w:rPr>
+          <w:sz w:val="20"/>
+          <w:szCs w:val="20"/>
+          <w:u w:val="single"/>
+          <w:lang w:val="en-US"/>
+        </w:rPr>
+        <w:t>Serialization Encryption Types</w:t>
+      </w:r>
+      <w:r>
+        <w:rPr>
+          <w:sz w:val="20"/>
+          <w:szCs w:val="20"/>
+          <w:u w:val="single"/>
+          <w:lang w:val="en-US"/>
+        </w:rPr>
+        <w:br/>
+      </w:r>
+      <w:hyperlink r:id="rId11" w:anchor="serialization-encryption-types" w:history="1">
         <w:r>
           <w:rPr>
-            <w:rStyle w:val="Hyperlink"/>
-            <w:sz w:val="20"/>
-            <w:szCs w:val="20"/>
-            <w:lang w:val="en-US"/>
-          </w:rPr>
-          <w:t>ts</w:t>
-        </w:r>
-      </w:hyperlink>
-      <w:r>
-        <w:rPr>
-          <w:sz w:val="20"/>
-          <w:szCs w:val="20"/>
-          <w:u w:val="single"/>
-          <w:lang w:val="en-US"/>
-        </w:rPr>
-        <w:br/>
-      </w:r>
-      <w:r>
-        <w:rPr>
-          <w:sz w:val="20"/>
-          <w:szCs w:val="20"/>
-          <w:u w:val="single"/>
-          <w:lang w:val="en-US"/>
-        </w:rPr>
-        <w:t>Serialization Encryption Types</w:t>
-      </w:r>
-      <w:r>
-        <w:rPr>
-          <w:sz w:val="20"/>
-          <w:szCs w:val="20"/>
-          <w:u w:val="single"/>
-          <w:lang w:val="en-US"/>
-        </w:rPr>
-        <w:br/>
-      </w:r>
-      <w:hyperlink r:id="rId11" w:history="1">
-        <w:r>
-          <w:rPr>
-            <w:rStyle w:val="Hyperlink"/>
+            <w:rStyle w:val="Hypertextovprepojenie"/>
             <w:sz w:val="20"/>
             <w:szCs w:val="20"/>
             <w:lang w:val="en-US"/>
@@ -1367,10 +1303,10 @@
         </w:rPr>
         <w:br/>
       </w:r>
-      <w:hyperlink r:id="rId12" w:history="1">
+      <w:hyperlink r:id="rId12" w:anchor="module-werkzeug.security" w:history="1">
         <w:r>
           <w:rPr>
-            <w:rStyle w:val="Hyperlink"/>
+            <w:rStyle w:val="Hypertextovprepojenie"/>
             <w:sz w:val="20"/>
             <w:szCs w:val="20"/>
             <w:lang w:val="en-US"/>
@@ -1400,7 +1336,7 @@
       <w:hyperlink r:id="rId13" w:history="1">
         <w:r>
           <w:rPr>
-            <w:rStyle w:val="Hyperlink"/>
+            <w:rStyle w:val="Hypertextovprepojenie"/>
             <w:sz w:val="20"/>
             <w:szCs w:val="20"/>
             <w:lang w:val="en-US"/>
@@ -1430,7 +1366,7 @@
       <w:hyperlink r:id="rId14" w:history="1">
         <w:r>
           <w:rPr>
-            <w:rStyle w:val="Hyperlink"/>
+            <w:rStyle w:val="Hypertextovprepojenie"/>
             <w:sz w:val="20"/>
             <w:szCs w:val="20"/>
             <w:lang w:val="en-US"/>
@@ -1460,7 +1396,7 @@
       <w:hyperlink r:id="rId15" w:history="1">
         <w:r>
           <w:rPr>
-            <w:rStyle w:val="Hyperlink"/>
+            <w:rStyle w:val="Hypertextovprepojenie"/>
             <w:sz w:val="20"/>
             <w:szCs w:val="20"/>
             <w:lang w:val="en-US"/>
@@ -1484,35 +1420,1827 @@
       <w:pPr>
         <w:spacing w:line="240" w:lineRule="auto"/>
         <w:rPr>
-          <w:sz w:val="20"/>
-          <w:szCs w:val="20"/>
-          <w:u w:val="single"/>
+          <w:b/>
+          <w:bCs/>
+          <w:sz w:val="28"/>
+          <w:szCs w:val="28"/>
           <w:lang w:val="en-GB"/>
         </w:rPr>
       </w:pPr>
-    </w:p>
-    <w:p>
-      <w:pPr>
-        <w:spacing w:line="240" w:lineRule="auto"/>
-        <w:rPr>
-          <w:sz w:val="20"/>
-          <w:szCs w:val="20"/>
-          <w:u w:val="single"/>
-          <w:lang w:val="en-US"/>
-        </w:rPr>
-      </w:pPr>
-    </w:p>
-    <w:p>
-      <w:pPr>
-        <w:spacing w:line="240" w:lineRule="auto"/>
-        <w:rPr>
-          <w:sz w:val="20"/>
-          <w:szCs w:val="20"/>
+      <w:r>
+        <w:rPr>
+          <w:b/>
+          <w:bCs/>
+          <w:sz w:val="28"/>
+          <w:szCs w:val="28"/>
           <w:lang w:val="en-GB"/>
         </w:rPr>
-      </w:pPr>
-    </w:p>
-    <w:p/>
+        <w:t>Úloha 3</w:t>
+      </w:r>
+    </w:p>
+    <w:p>
+      <w:pPr>
+        <w:pStyle w:val="Odsekzoznamu"/>
+        <w:numPr>
+          <w:ilvl w:val="0"/>
+          <w:numId w:val="5"/>
+        </w:numPr>
+        <w:spacing w:line="240" w:lineRule="auto"/>
+        <w:rPr>
+          <w:sz w:val="20"/>
+          <w:szCs w:val="20"/>
+        </w:rPr>
+      </w:pPr>
+      <w:r>
+        <w:rPr>
+          <w:sz w:val="20"/>
+          <w:szCs w:val="20"/>
+        </w:rPr>
+        <w:t>Prijatie požiadavky</w:t>
+      </w:r>
+      <w:r>
+        <w:rPr>
+          <w:sz w:val="20"/>
+          <w:szCs w:val="20"/>
+        </w:rPr>
+        <w:t xml:space="preserve"> a n</w:t>
+      </w:r>
+      <w:r>
+        <w:rPr>
+          <w:sz w:val="20"/>
+          <w:szCs w:val="20"/>
+        </w:rPr>
+        <w:t>ačítanie obsahu súboru</w:t>
+      </w:r>
+    </w:p>
+    <w:p>
+      <w:pPr>
+        <w:pStyle w:val="Odsekzoznamu"/>
+        <w:numPr>
+          <w:ilvl w:val="0"/>
+          <w:numId w:val="5"/>
+        </w:numPr>
+        <w:spacing w:line="240" w:lineRule="auto"/>
+        <w:rPr>
+          <w:sz w:val="20"/>
+          <w:szCs w:val="20"/>
+        </w:rPr>
+      </w:pPr>
+      <w:r>
+        <w:rPr>
+          <w:sz w:val="20"/>
+          <w:szCs w:val="20"/>
+        </w:rPr>
+        <w:t>Načítanie vejerného kľúča z DB pre daného používateľa</w:t>
+      </w:r>
+    </w:p>
+    <w:p>
+      <w:pPr>
+        <w:pStyle w:val="Odsekzoznamu"/>
+        <w:numPr>
+          <w:ilvl w:val="0"/>
+          <w:numId w:val="5"/>
+        </w:numPr>
+        <w:spacing w:line="240" w:lineRule="auto"/>
+        <w:rPr>
+          <w:sz w:val="20"/>
+          <w:szCs w:val="20"/>
+        </w:rPr>
+      </w:pPr>
+      <w:r>
+        <w:rPr>
+          <w:sz w:val="20"/>
+          <w:szCs w:val="20"/>
+        </w:rPr>
+        <w:t>Deseralizácia verejného kľúča</w:t>
+      </w:r>
+    </w:p>
+    <w:p>
+      <w:pPr>
+        <w:pStyle w:val="Odsekzoznamu"/>
+        <w:numPr>
+          <w:ilvl w:val="1"/>
+          <w:numId w:val="5"/>
+        </w:numPr>
+        <w:spacing w:line="240" w:lineRule="auto"/>
+        <w:rPr>
+          <w:sz w:val="20"/>
+          <w:szCs w:val="20"/>
+        </w:rPr>
+      </w:pPr>
+      <w:r>
+        <w:rPr>
+          <w:sz w:val="20"/>
+          <w:szCs w:val="20"/>
+        </w:rPr>
+        <w:t>Verejný kľúč načítaný z databázy je v textovom PEM formáte (string). Pre použitie v kryptografických operáciách je potrebné ho deserializovať do objektu verejného kľúča pomocou funkcie serialization.load_pem_public_key(). Pred deserializáciou je potrebné string skonvertovať na bytes pomocou metódy .encode()</w:t>
+      </w:r>
+    </w:p>
+    <w:p>
+      <w:pPr>
+        <w:pStyle w:val="Odsekzoznamu"/>
+        <w:numPr>
+          <w:ilvl w:val="0"/>
+          <w:numId w:val="5"/>
+        </w:numPr>
+        <w:spacing w:line="240" w:lineRule="auto"/>
+        <w:rPr>
+          <w:sz w:val="20"/>
+          <w:szCs w:val="20"/>
+        </w:rPr>
+      </w:pPr>
+      <w:r>
+        <w:rPr>
+          <w:sz w:val="20"/>
+          <w:szCs w:val="20"/>
+        </w:rPr>
+        <w:t>Vygener</w:t>
+      </w:r>
+      <w:r>
+        <w:rPr>
+          <w:sz w:val="20"/>
+          <w:szCs w:val="20"/>
+        </w:rPr>
+        <w:t>ovanie</w:t>
+      </w:r>
+      <w:r>
+        <w:rPr>
+          <w:sz w:val="20"/>
+          <w:szCs w:val="20"/>
+        </w:rPr>
+        <w:t xml:space="preserve"> náhodn</w:t>
+      </w:r>
+      <w:r>
+        <w:rPr>
+          <w:sz w:val="20"/>
+          <w:szCs w:val="20"/>
+        </w:rPr>
+        <w:t>ého</w:t>
+      </w:r>
+      <w:r>
+        <w:rPr>
+          <w:sz w:val="20"/>
+          <w:szCs w:val="20"/>
+        </w:rPr>
+        <w:t xml:space="preserve"> 256-bitov</w:t>
+      </w:r>
+      <w:r>
+        <w:rPr>
+          <w:sz w:val="20"/>
+          <w:szCs w:val="20"/>
+        </w:rPr>
+        <w:t>ého</w:t>
+      </w:r>
+      <w:r>
+        <w:rPr>
+          <w:sz w:val="20"/>
+          <w:szCs w:val="20"/>
+        </w:rPr>
+        <w:t xml:space="preserve"> symetrick</w:t>
+      </w:r>
+      <w:r>
+        <w:rPr>
+          <w:sz w:val="20"/>
+          <w:szCs w:val="20"/>
+        </w:rPr>
+        <w:t>ého</w:t>
+      </w:r>
+      <w:r>
+        <w:rPr>
+          <w:sz w:val="20"/>
+          <w:szCs w:val="20"/>
+        </w:rPr>
+        <w:t xml:space="preserve"> kľúč</w:t>
+      </w:r>
+      <w:r>
+        <w:rPr>
+          <w:sz w:val="20"/>
+          <w:szCs w:val="20"/>
+        </w:rPr>
+        <w:t>a</w:t>
+      </w:r>
+      <w:r>
+        <w:rPr>
+          <w:sz w:val="20"/>
+          <w:szCs w:val="20"/>
+        </w:rPr>
+        <w:t xml:space="preserve"> pre AES</w:t>
+      </w:r>
+    </w:p>
+    <w:p>
+      <w:pPr>
+        <w:pStyle w:val="Odsekzoznamu"/>
+        <w:numPr>
+          <w:ilvl w:val="1"/>
+          <w:numId w:val="5"/>
+        </w:numPr>
+        <w:spacing w:line="240" w:lineRule="auto"/>
+        <w:rPr>
+          <w:sz w:val="20"/>
+          <w:szCs w:val="20"/>
+        </w:rPr>
+      </w:pPr>
+      <w:r>
+        <w:rPr>
+          <w:sz w:val="20"/>
+          <w:szCs w:val="20"/>
+        </w:rPr>
+        <w:t>Server vygeneruje kryptograficky bezpečný náhodný 32-bytový (256-bitový) kľúč pomocou funkcie os.urandom(32). Tento kľúč bude použitý na šifrovanie obsahu súboru. Funkcia os.urandom() využíva generátor náhodných čísel operačného systému, ktorý je vhodný pre kryptografické účely.</w:t>
+      </w:r>
+    </w:p>
+    <w:p>
+      <w:pPr>
+        <w:pStyle w:val="Odsekzoznamu"/>
+        <w:numPr>
+          <w:ilvl w:val="0"/>
+          <w:numId w:val="5"/>
+        </w:numPr>
+        <w:spacing w:line="240" w:lineRule="auto"/>
+        <w:rPr>
+          <w:sz w:val="20"/>
+          <w:szCs w:val="20"/>
+        </w:rPr>
+      </w:pPr>
+      <w:r>
+        <w:rPr>
+          <w:sz w:val="20"/>
+          <w:szCs w:val="20"/>
+        </w:rPr>
+        <w:t>Generovanie 12-bytového IV pre GCM</w:t>
+      </w:r>
+    </w:p>
+    <w:p>
+      <w:pPr>
+        <w:pStyle w:val="Odsekzoznamu"/>
+        <w:numPr>
+          <w:ilvl w:val="1"/>
+          <w:numId w:val="5"/>
+        </w:numPr>
+        <w:spacing w:line="240" w:lineRule="auto"/>
+        <w:rPr>
+          <w:sz w:val="20"/>
+          <w:szCs w:val="20"/>
+        </w:rPr>
+      </w:pPr>
+      <w:r>
+        <w:rPr>
+          <w:sz w:val="20"/>
+          <w:szCs w:val="20"/>
+        </w:rPr>
+        <w:t>Pre AES v GCM móde sa generuje 12-bytový (96-bitový) inicializačný vektor pomocou os.urandom(12). IV musí byť unikátny pre každé šifrovanie s rovnakým kľúčom. Dĺžka 12 bytov je optimálna pre GCM mód - zabezpečuje najlepší výkon a bezpečnosť.</w:t>
+      </w:r>
+    </w:p>
+    <w:p>
+      <w:pPr>
+        <w:pStyle w:val="Odsekzoznamu"/>
+        <w:numPr>
+          <w:ilvl w:val="0"/>
+          <w:numId w:val="5"/>
+        </w:numPr>
+        <w:rPr>
+          <w:sz w:val="20"/>
+          <w:szCs w:val="20"/>
+        </w:rPr>
+      </w:pPr>
+      <w:r>
+        <w:rPr>
+          <w:sz w:val="20"/>
+          <w:szCs w:val="20"/>
+        </w:rPr>
+        <w:t>Z</w:t>
+      </w:r>
+      <w:r>
+        <w:rPr>
+          <w:sz w:val="20"/>
+          <w:szCs w:val="20"/>
+        </w:rPr>
+        <w:t>ašifr</w:t>
+      </w:r>
+      <w:r>
+        <w:rPr>
+          <w:sz w:val="20"/>
+          <w:szCs w:val="20"/>
+        </w:rPr>
+        <w:t>ovanie</w:t>
+      </w:r>
+      <w:r>
+        <w:rPr>
+          <w:sz w:val="20"/>
+          <w:szCs w:val="20"/>
+        </w:rPr>
+        <w:t xml:space="preserve"> obsah</w:t>
+      </w:r>
+      <w:r>
+        <w:rPr>
+          <w:sz w:val="20"/>
+          <w:szCs w:val="20"/>
+        </w:rPr>
+        <w:t>u</w:t>
+      </w:r>
+      <w:r>
+        <w:rPr>
+          <w:sz w:val="20"/>
+          <w:szCs w:val="20"/>
+        </w:rPr>
+        <w:t xml:space="preserve"> súboru pomocou AES-256 v</w:t>
+      </w:r>
+      <w:r>
+        <w:rPr>
+          <w:sz w:val="20"/>
+          <w:szCs w:val="20"/>
+        </w:rPr>
+        <w:t> </w:t>
+      </w:r>
+      <w:r>
+        <w:rPr>
+          <w:sz w:val="20"/>
+          <w:szCs w:val="20"/>
+        </w:rPr>
+        <w:t>GCM</w:t>
+      </w:r>
+      <w:r>
+        <w:rPr>
+          <w:sz w:val="20"/>
+          <w:szCs w:val="20"/>
+        </w:rPr>
+        <w:t xml:space="preserve"> </w:t>
+      </w:r>
+      <w:r>
+        <w:rPr>
+          <w:sz w:val="20"/>
+          <w:szCs w:val="20"/>
+        </w:rPr>
+        <w:t>móde</w:t>
+      </w:r>
+    </w:p>
+    <w:p>
+      <w:pPr>
+        <w:pStyle w:val="Odsekzoznamu"/>
+        <w:numPr>
+          <w:ilvl w:val="1"/>
+          <w:numId w:val="5"/>
+        </w:numPr>
+        <w:rPr>
+          <w:b/>
+          <w:bCs/>
+          <w:sz w:val="20"/>
+          <w:szCs w:val="20"/>
+        </w:rPr>
+      </w:pPr>
+      <w:r>
+        <w:rPr>
+          <w:b/>
+          <w:bCs/>
+          <w:sz w:val="20"/>
+          <w:szCs w:val="20"/>
+        </w:rPr>
+        <w:lastRenderedPageBreak/>
+        <w:t>Výber symetrickej šifry a parametrov:</w:t>
+      </w:r>
+    </w:p>
+    <w:p>
+      <w:pPr>
+        <w:pStyle w:val="Odsekzoznamu"/>
+        <w:ind w:left="1440"/>
+        <w:rPr>
+          <w:sz w:val="20"/>
+          <w:szCs w:val="20"/>
+        </w:rPr>
+      </w:pPr>
+      <w:r>
+        <w:rPr>
+          <w:sz w:val="20"/>
+          <w:szCs w:val="20"/>
+        </w:rPr>
+        <w:t>Vybrali sme si AES-256 (Advanced Encryption Standard s 256-bitovým kľúčom), pretože je to</w:t>
+      </w:r>
+      <w:r>
+        <w:rPr>
+          <w:b/>
+          <w:bCs/>
+          <w:sz w:val="20"/>
+          <w:szCs w:val="20"/>
+        </w:rPr>
+        <w:t xml:space="preserve"> </w:t>
+      </w:r>
+      <w:r>
+        <w:rPr>
+          <w:sz w:val="20"/>
+          <w:szCs w:val="20"/>
+        </w:rPr>
+        <w:t>š</w:t>
+      </w:r>
+      <w:r>
+        <w:rPr>
+          <w:sz w:val="20"/>
+          <w:szCs w:val="20"/>
+        </w:rPr>
+        <w:t>tandardizovaná šifra schválená NIST (National Institute of Standards and Technology)</w:t>
+      </w:r>
+      <w:r>
+        <w:rPr>
+          <w:sz w:val="20"/>
+          <w:szCs w:val="20"/>
+        </w:rPr>
+        <w:t>, má v</w:t>
+      </w:r>
+      <w:r>
+        <w:rPr>
+          <w:sz w:val="20"/>
+          <w:szCs w:val="20"/>
+        </w:rPr>
+        <w:t>eľmi vysok</w:t>
+      </w:r>
+      <w:r>
+        <w:rPr>
+          <w:sz w:val="20"/>
+          <w:szCs w:val="20"/>
+        </w:rPr>
+        <w:t>ú</w:t>
+      </w:r>
+      <w:r>
+        <w:rPr>
+          <w:sz w:val="20"/>
+          <w:szCs w:val="20"/>
+        </w:rPr>
+        <w:t xml:space="preserve"> bezpečnosť</w:t>
+      </w:r>
+      <w:r>
+        <w:rPr>
+          <w:sz w:val="20"/>
+          <w:szCs w:val="20"/>
+        </w:rPr>
+        <w:t>, je</w:t>
+      </w:r>
+      <w:r>
+        <w:rPr>
+          <w:sz w:val="20"/>
+          <w:szCs w:val="20"/>
+        </w:rPr>
+        <w:t xml:space="preserve"> odolná voči všetkým známym útokom</w:t>
+      </w:r>
+      <w:r>
+        <w:rPr>
+          <w:sz w:val="20"/>
+          <w:szCs w:val="20"/>
+        </w:rPr>
+        <w:t xml:space="preserve"> a </w:t>
+      </w:r>
+      <w:r>
+        <w:rPr>
+          <w:sz w:val="20"/>
+          <w:szCs w:val="20"/>
+        </w:rPr>
+        <w:t>256-bitový kľúč poskytuje maximálnu bezpečnosť spomedzi AES variant (128, 192, 256 bitov)</w:t>
+      </w:r>
+    </w:p>
+    <w:p>
+      <w:pPr>
+        <w:pStyle w:val="Odsekzoznamu"/>
+        <w:numPr>
+          <w:ilvl w:val="1"/>
+          <w:numId w:val="5"/>
+        </w:numPr>
+        <w:rPr>
+          <w:sz w:val="20"/>
+          <w:szCs w:val="20"/>
+        </w:rPr>
+      </w:pPr>
+      <w:r>
+        <w:rPr>
+          <w:sz w:val="20"/>
+          <w:szCs w:val="20"/>
+        </w:rPr>
+        <w:t>GCM mód (Galois/Counter Mode):</w:t>
+      </w:r>
+    </w:p>
+    <w:p>
+      <w:pPr>
+        <w:pStyle w:val="Odsekzoznamu"/>
+        <w:ind w:left="1440"/>
+        <w:rPr>
+          <w:sz w:val="20"/>
+          <w:szCs w:val="20"/>
+        </w:rPr>
+      </w:pPr>
+      <w:r>
+        <w:rPr>
+          <w:sz w:val="20"/>
+          <w:szCs w:val="20"/>
+        </w:rPr>
+        <w:t>AEAD (Authenticated Encryption with Associated Data) - poskytuje šifrovanie aj autentifikáciu v jednom kroku</w:t>
+      </w:r>
+      <w:r>
+        <w:rPr>
+          <w:sz w:val="20"/>
+          <w:szCs w:val="20"/>
+        </w:rPr>
+        <w:t>, a</w:t>
+      </w:r>
+      <w:r>
+        <w:rPr>
+          <w:sz w:val="20"/>
+          <w:szCs w:val="20"/>
+        </w:rPr>
+        <w:t>utomaticky zabezpečuje integritu dát - deteguje akúkoľvek modifikáciu šifrovaných dát</w:t>
+      </w:r>
+      <w:r>
+        <w:rPr>
+          <w:sz w:val="20"/>
+          <w:szCs w:val="20"/>
+        </w:rPr>
+        <w:t>, n</w:t>
+      </w:r>
+      <w:r>
+        <w:rPr>
+          <w:sz w:val="20"/>
+          <w:szCs w:val="20"/>
+        </w:rPr>
+        <w:t>epotrebuje padding - funguje s ľubovoľnou dĺžkou vstupných dát</w:t>
+      </w:r>
+      <w:r>
+        <w:rPr>
+          <w:sz w:val="20"/>
+          <w:szCs w:val="20"/>
+        </w:rPr>
+        <w:t>, navyše g</w:t>
+      </w:r>
+      <w:r>
+        <w:rPr>
+          <w:sz w:val="20"/>
+          <w:szCs w:val="20"/>
+        </w:rPr>
+        <w:t>eneruje authentication tag (16 bytov), ktorý slúži na verifikáciu integrity pri dešifrovaní</w:t>
+      </w:r>
+      <w:r>
+        <w:rPr>
+          <w:sz w:val="20"/>
+          <w:szCs w:val="20"/>
+        </w:rPr>
+        <w:t>, je to o</w:t>
+      </w:r>
+      <w:r>
+        <w:rPr>
+          <w:sz w:val="20"/>
+          <w:szCs w:val="20"/>
+        </w:rPr>
+        <w:t>dporúčaný mód pre moderné aplikácie</w:t>
+      </w:r>
+    </w:p>
+    <w:p>
+      <w:pPr>
+        <w:pStyle w:val="Odsekzoznamu"/>
+        <w:numPr>
+          <w:ilvl w:val="1"/>
+          <w:numId w:val="5"/>
+        </w:numPr>
+      </w:pPr>
+      <w:r>
+        <w:t xml:space="preserve">Proces šifrovania: </w:t>
+      </w:r>
+    </w:p>
+    <w:p>
+      <w:pPr>
+        <w:pStyle w:val="Odsekzoznamu"/>
+        <w:ind w:left="1440"/>
+        <w:rPr>
+          <w:sz w:val="20"/>
+          <w:szCs w:val="20"/>
+        </w:rPr>
+      </w:pPr>
+      <w:r>
+        <w:rPr>
+          <w:sz w:val="20"/>
+          <w:szCs w:val="20"/>
+        </w:rPr>
+        <w:t>Vytvorí sa šifrovací objekt pomocou Cipher() s algoritmom AES-256 a GCM módom. Metóda .encryptor() vráti encryptor objekt, ktorý postupne spracuje obsah súboru pomocou metód update() a finalize(). Výsledkom je zašifrovaný obsah (ciphertext).</w:t>
+      </w:r>
+    </w:p>
+    <w:p>
+      <w:pPr>
+        <w:pStyle w:val="Odsekzoznamu"/>
+        <w:numPr>
+          <w:ilvl w:val="0"/>
+          <w:numId w:val="5"/>
+        </w:numPr>
+        <w:spacing w:line="240" w:lineRule="auto"/>
+        <w:rPr>
+          <w:sz w:val="20"/>
+          <w:szCs w:val="20"/>
+        </w:rPr>
+      </w:pPr>
+      <w:r>
+        <w:rPr>
+          <w:sz w:val="20"/>
+          <w:szCs w:val="20"/>
+        </w:rPr>
+        <w:t>(</w:t>
+      </w:r>
+      <w:r>
+        <w:rPr>
+          <w:sz w:val="20"/>
+          <w:szCs w:val="20"/>
+        </w:rPr>
+        <w:t>Získanie authentication tag</w:t>
+      </w:r>
+      <w:r>
+        <w:rPr>
+          <w:sz w:val="20"/>
+          <w:szCs w:val="20"/>
+        </w:rPr>
+        <w:t>)</w:t>
+      </w:r>
+    </w:p>
+    <w:p>
+      <w:pPr>
+        <w:pStyle w:val="Odsekzoznamu"/>
+        <w:numPr>
+          <w:ilvl w:val="1"/>
+          <w:numId w:val="5"/>
+        </w:numPr>
+        <w:spacing w:line="240" w:lineRule="auto"/>
+        <w:rPr>
+          <w:sz w:val="20"/>
+          <w:szCs w:val="20"/>
+        </w:rPr>
+      </w:pPr>
+      <w:r>
+        <w:rPr>
+          <w:sz w:val="20"/>
+          <w:szCs w:val="20"/>
+        </w:rPr>
+        <w:t>Po dokončení šifrovania GCM mód automaticky vygeneruje 16-bytový authentication tag, ktorý je dostupný cez encryptor.tag. Tento tag slúži na verifikáciu integrity a autenticity dát pri dešifrovaní. Ak niekto zmení šifrované dáta, tag nebude validný a dešifrovanie zlyhá.</w:t>
+      </w:r>
+    </w:p>
+    <w:p>
+      <w:pPr>
+        <w:pStyle w:val="Odsekzoznamu"/>
+        <w:numPr>
+          <w:ilvl w:val="0"/>
+          <w:numId w:val="5"/>
+        </w:numPr>
+        <w:spacing w:line="240" w:lineRule="auto"/>
+        <w:rPr>
+          <w:sz w:val="20"/>
+          <w:szCs w:val="20"/>
+        </w:rPr>
+      </w:pPr>
+      <w:r>
+        <w:rPr>
+          <w:sz w:val="20"/>
+          <w:szCs w:val="20"/>
+        </w:rPr>
+        <w:t>Šifrovanie symetrického kľúča pomocou RSA-OAEP</w:t>
+      </w:r>
+    </w:p>
+    <w:p>
+      <w:pPr>
+        <w:pStyle w:val="Odsekzoznamu"/>
+        <w:numPr>
+          <w:ilvl w:val="1"/>
+          <w:numId w:val="5"/>
+        </w:numPr>
+        <w:spacing w:line="240" w:lineRule="auto"/>
+        <w:rPr>
+          <w:sz w:val="20"/>
+          <w:szCs w:val="20"/>
+        </w:rPr>
+      </w:pPr>
+      <w:r>
+        <w:rPr>
+          <w:sz w:val="20"/>
+          <w:szCs w:val="20"/>
+        </w:rPr>
+        <w:t>Asymetrické šifrovanie:</w:t>
+      </w:r>
+      <w:r>
+        <w:rPr>
+          <w:sz w:val="20"/>
+          <w:szCs w:val="20"/>
+        </w:rPr>
+        <w:t xml:space="preserve"> Symetrický AES kľúč (32 bytov) sa zašifruje verejným RSA kľúčom používateľa pomocou padding schémy OAEP (Optimal Asymmetric Encryption Padding).</w:t>
+      </w:r>
+    </w:p>
+    <w:p>
+      <w:pPr>
+        <w:pStyle w:val="Odsekzoznamu"/>
+        <w:numPr>
+          <w:ilvl w:val="1"/>
+          <w:numId w:val="5"/>
+        </w:numPr>
+        <w:spacing w:line="240" w:lineRule="auto"/>
+        <w:rPr>
+          <w:sz w:val="20"/>
+          <w:szCs w:val="20"/>
+        </w:rPr>
+      </w:pPr>
+      <w:r>
+        <w:rPr>
+          <w:sz w:val="20"/>
+          <w:szCs w:val="20"/>
+        </w:rPr>
+        <w:t>RSA-2048:</w:t>
+      </w:r>
+      <w:r>
+        <w:rPr>
+          <w:b/>
+          <w:bCs/>
+          <w:sz w:val="20"/>
+          <w:szCs w:val="20"/>
+        </w:rPr>
+        <w:t xml:space="preserve"> </w:t>
+      </w:r>
+      <w:r>
+        <w:rPr>
+          <w:sz w:val="20"/>
+          <w:szCs w:val="20"/>
+        </w:rPr>
+        <w:t>Veľkosť kľúča: 2048 bitov (256 bytov)</w:t>
+      </w:r>
+      <w:r>
+        <w:rPr>
+          <w:sz w:val="20"/>
+          <w:szCs w:val="20"/>
+        </w:rPr>
+        <w:t>, p</w:t>
+      </w:r>
+      <w:r>
+        <w:rPr>
+          <w:sz w:val="20"/>
+          <w:szCs w:val="20"/>
+        </w:rPr>
+        <w:t>oskytuje dostatočnú bezpečnosť pre súčasné aj budúce použitie</w:t>
+      </w:r>
+      <w:r>
+        <w:rPr>
+          <w:sz w:val="20"/>
+          <w:szCs w:val="20"/>
+        </w:rPr>
+        <w:t>, o</w:t>
+      </w:r>
+      <w:r>
+        <w:rPr>
+          <w:sz w:val="20"/>
+          <w:szCs w:val="20"/>
+        </w:rPr>
+        <w:t>dporúčaná minimálna veľkosť kľúča podľa bezpečnostných štandardov (NIST, BSI)</w:t>
+      </w:r>
+    </w:p>
+    <w:p>
+      <w:pPr>
+        <w:pStyle w:val="Odsekzoznamu"/>
+        <w:numPr>
+          <w:ilvl w:val="1"/>
+          <w:numId w:val="5"/>
+        </w:numPr>
+        <w:spacing w:line="240" w:lineRule="auto"/>
+        <w:rPr>
+          <w:sz w:val="20"/>
+          <w:szCs w:val="20"/>
+        </w:rPr>
+      </w:pPr>
+      <w:r>
+        <w:rPr>
+          <w:sz w:val="20"/>
+          <w:szCs w:val="20"/>
+        </w:rPr>
+        <w:t>OAEP padding (s SHA-256):</w:t>
+      </w:r>
+      <w:r>
+        <w:rPr>
+          <w:b/>
+          <w:bCs/>
+          <w:sz w:val="20"/>
+          <w:szCs w:val="20"/>
+        </w:rPr>
+        <w:t xml:space="preserve"> </w:t>
+      </w:r>
+      <w:r>
+        <w:rPr>
+          <w:sz w:val="20"/>
+          <w:szCs w:val="20"/>
+        </w:rPr>
+        <w:t>Zabezpečuje, že rovnaký plaintext sa zakaždým zašifruje inak</w:t>
+      </w:r>
+    </w:p>
+    <w:p>
+      <w:pPr>
+        <w:pStyle w:val="Odsekzoznamu"/>
+        <w:numPr>
+          <w:ilvl w:val="0"/>
+          <w:numId w:val="5"/>
+        </w:numPr>
+        <w:spacing w:line="240" w:lineRule="auto"/>
+        <w:rPr>
+          <w:sz w:val="20"/>
+          <w:szCs w:val="20"/>
+        </w:rPr>
+      </w:pPr>
+      <w:r>
+        <w:rPr>
+          <w:sz w:val="20"/>
+          <w:szCs w:val="20"/>
+        </w:rPr>
+        <w:t>Formát zašifrovaného súboru</w:t>
+      </w:r>
+    </w:p>
+    <w:p>
+      <w:pPr>
+        <w:pStyle w:val="Odsekzoznamu"/>
+        <w:numPr>
+          <w:ilvl w:val="0"/>
+          <w:numId w:val="4"/>
+        </w:numPr>
+        <w:spacing w:line="240" w:lineRule="auto"/>
+        <w:rPr>
+          <w:sz w:val="20"/>
+          <w:szCs w:val="20"/>
+        </w:rPr>
+      </w:pPr>
+      <w:r>
+        <w:rPr>
+          <w:sz w:val="20"/>
+          <w:szCs w:val="20"/>
+        </w:rPr>
+        <w:t>4 byty: dĺžka zašifrovaného kľúča</w:t>
+      </w:r>
+    </w:p>
+    <w:p>
+      <w:pPr>
+        <w:pStyle w:val="Odsekzoznamu"/>
+        <w:numPr>
+          <w:ilvl w:val="0"/>
+          <w:numId w:val="4"/>
+        </w:numPr>
+        <w:spacing w:line="240" w:lineRule="auto"/>
+        <w:rPr>
+          <w:sz w:val="20"/>
+          <w:szCs w:val="20"/>
+        </w:rPr>
+      </w:pPr>
+      <w:r>
+        <w:rPr>
+          <w:sz w:val="20"/>
+          <w:szCs w:val="20"/>
+        </w:rPr>
+        <w:t>256 bytov</w:t>
+      </w:r>
+      <w:r>
+        <w:rPr>
+          <w:sz w:val="20"/>
+          <w:szCs w:val="20"/>
+        </w:rPr>
+        <w:t>: zašifrovaný symetrický kľúč</w:t>
+      </w:r>
+      <w:r>
+        <w:rPr>
+          <w:sz w:val="20"/>
+          <w:szCs w:val="20"/>
+        </w:rPr>
+        <w:t xml:space="preserve"> </w:t>
+      </w:r>
+      <w:r>
+        <w:rPr>
+          <w:sz w:val="20"/>
+          <w:szCs w:val="20"/>
+        </w:rPr>
+        <w:t>(RSA-2048)</w:t>
+      </w:r>
+    </w:p>
+    <w:p>
+      <w:pPr>
+        <w:pStyle w:val="Odsekzoznamu"/>
+        <w:numPr>
+          <w:ilvl w:val="0"/>
+          <w:numId w:val="4"/>
+        </w:numPr>
+        <w:spacing w:line="240" w:lineRule="auto"/>
+        <w:rPr>
+          <w:sz w:val="20"/>
+          <w:szCs w:val="20"/>
+        </w:rPr>
+      </w:pPr>
+      <w:r>
+        <w:rPr>
+          <w:sz w:val="20"/>
+          <w:szCs w:val="20"/>
+        </w:rPr>
+        <w:t>1</w:t>
+      </w:r>
+      <w:r>
+        <w:rPr>
+          <w:sz w:val="20"/>
+          <w:szCs w:val="20"/>
+        </w:rPr>
+        <w:t>2</w:t>
+      </w:r>
+      <w:r>
+        <w:rPr>
+          <w:sz w:val="20"/>
+          <w:szCs w:val="20"/>
+        </w:rPr>
+        <w:t xml:space="preserve"> bytov: IV pre AES</w:t>
+      </w:r>
+    </w:p>
+    <w:p>
+      <w:pPr>
+        <w:pStyle w:val="Odsekzoznamu"/>
+        <w:numPr>
+          <w:ilvl w:val="0"/>
+          <w:numId w:val="4"/>
+        </w:numPr>
+        <w:spacing w:line="240" w:lineRule="auto"/>
+        <w:rPr>
+          <w:sz w:val="20"/>
+          <w:szCs w:val="20"/>
+        </w:rPr>
+      </w:pPr>
+      <w:r>
+        <w:rPr>
+          <w:sz w:val="20"/>
+          <w:szCs w:val="20"/>
+        </w:rPr>
+        <w:t>16 bytov - GCM authentication tag</w:t>
+      </w:r>
+    </w:p>
+    <w:p>
+      <w:pPr>
+        <w:pStyle w:val="Odsekzoznamu"/>
+        <w:numPr>
+          <w:ilvl w:val="0"/>
+          <w:numId w:val="4"/>
+        </w:numPr>
+        <w:spacing w:line="240" w:lineRule="auto"/>
+        <w:rPr>
+          <w:sz w:val="20"/>
+          <w:szCs w:val="20"/>
+        </w:rPr>
+      </w:pPr>
+      <w:r>
+        <w:rPr>
+          <w:sz w:val="20"/>
+          <w:szCs w:val="20"/>
+        </w:rPr>
+        <w:t>N</w:t>
+      </w:r>
+      <w:r>
+        <w:rPr>
+          <w:sz w:val="20"/>
+          <w:szCs w:val="20"/>
+        </w:rPr>
+        <w:t xml:space="preserve"> bytov: zašifrovaný obsah súboru</w:t>
+      </w:r>
+    </w:p>
+    <w:p>
+      <w:pPr>
+        <w:spacing w:after="0" w:line="240" w:lineRule="auto"/>
+        <w:rPr>
+          <w:sz w:val="20"/>
+          <w:szCs w:val="20"/>
+        </w:rPr>
+      </w:pPr>
+      <w:r>
+        <w:rPr>
+          <w:sz w:val="20"/>
+          <w:szCs w:val="20"/>
+        </w:rPr>
+        <w:t xml:space="preserve">Zdroje: </w:t>
+      </w:r>
+      <w:hyperlink r:id="rId16" w:anchor="cryptography.hazmat.primitives.ciphers.Cipher.encryptor" w:history="1">
+        <w:r>
+          <w:rPr>
+            <w:rStyle w:val="Hypertextovprepojenie"/>
+            <w:sz w:val="20"/>
+            <w:szCs w:val="20"/>
+          </w:rPr>
+          <w:t>Symmetric encryption — Cryptography 47.0.0.dev1 documentation</w:t>
+        </w:r>
+      </w:hyperlink>
+    </w:p>
+    <w:p>
+      <w:pPr>
+        <w:spacing w:after="0" w:line="240" w:lineRule="auto"/>
+        <w:rPr>
+          <w:sz w:val="20"/>
+          <w:szCs w:val="20"/>
+        </w:rPr>
+      </w:pPr>
+      <w:hyperlink r:id="rId17" w:anchor="cryptography.hazmat.primitives.ciphers.algorithms.AES" w:history="1">
+        <w:r>
+          <w:rPr>
+            <w:rStyle w:val="Hypertextovprepojenie"/>
+            <w:sz w:val="20"/>
+            <w:szCs w:val="20"/>
+          </w:rPr>
+          <w:t>Symmetric encryption — Cryptography 47.0.0.dev1 documentation</w:t>
+        </w:r>
+      </w:hyperlink>
+    </w:p>
+    <w:p>
+      <w:pPr>
+        <w:spacing w:after="0" w:line="240" w:lineRule="auto"/>
+        <w:rPr>
+          <w:sz w:val="20"/>
+          <w:szCs w:val="20"/>
+        </w:rPr>
+      </w:pPr>
+      <w:hyperlink r:id="rId18" w:anchor="cryptography.hazmat.primitives.ciphers.algorithms.AES256" w:history="1">
+        <w:r>
+          <w:rPr>
+            <w:rStyle w:val="Hypertextovprepojenie"/>
+            <w:sz w:val="20"/>
+            <w:szCs w:val="20"/>
+          </w:rPr>
+          <w:t>Symmetric encryption — Cryptography 47.0.0.dev1 documentation</w:t>
+        </w:r>
+      </w:hyperlink>
+    </w:p>
+    <w:p>
+      <w:pPr>
+        <w:spacing w:after="0" w:line="240" w:lineRule="auto"/>
+        <w:rPr>
+          <w:sz w:val="20"/>
+          <w:szCs w:val="20"/>
+        </w:rPr>
+      </w:pPr>
+      <w:hyperlink r:id="rId19" w:anchor="module-cryptography.hazmat.primitives.ciphers.modes" w:history="1">
+        <w:r>
+          <w:rPr>
+            <w:rStyle w:val="Hypertextovprepojenie"/>
+            <w:sz w:val="20"/>
+            <w:szCs w:val="20"/>
+          </w:rPr>
+          <w:t>Symmetric encryption — Cryptography 47.0.0.dev1 documentation</w:t>
+        </w:r>
+      </w:hyperlink>
+    </w:p>
+    <w:p>
+      <w:pPr>
+        <w:spacing w:line="240" w:lineRule="auto"/>
+        <w:rPr>
+          <w:sz w:val="20"/>
+          <w:szCs w:val="20"/>
+        </w:rPr>
+      </w:pPr>
+      <w:r>
+        <w:rPr>
+          <w:sz w:val="20"/>
+          <w:szCs w:val="20"/>
+        </w:rPr>
+        <w:t xml:space="preserve">Anthropic (2025), Claude 4.5 Sonnet, generovanie </w:t>
+      </w:r>
+      <w:r>
+        <w:rPr>
+          <w:sz w:val="20"/>
+          <w:szCs w:val="20"/>
+        </w:rPr>
+        <w:t>textu</w:t>
+      </w:r>
+    </w:p>
+    <w:p>
+      <w:pPr>
+        <w:spacing w:line="240" w:lineRule="auto"/>
+        <w:rPr>
+          <w:sz w:val="20"/>
+          <w:szCs w:val="20"/>
+        </w:rPr>
+      </w:pPr>
+    </w:p>
+    <w:p>
+      <w:pPr>
+        <w:spacing w:line="240" w:lineRule="auto"/>
+        <w:rPr>
+          <w:b/>
+          <w:bCs/>
+          <w:sz w:val="28"/>
+          <w:szCs w:val="28"/>
+          <w:lang w:val="en-GB"/>
+        </w:rPr>
+      </w:pPr>
+      <w:r>
+        <w:rPr>
+          <w:b/>
+          <w:bCs/>
+          <w:sz w:val="28"/>
+          <w:szCs w:val="28"/>
+          <w:lang w:val="en-GB"/>
+        </w:rPr>
+        <w:t>Úloha 4</w:t>
+      </w:r>
+    </w:p>
+    <w:p>
+      <w:pPr>
+        <w:pStyle w:val="Odsekzoznamu"/>
+        <w:numPr>
+          <w:ilvl w:val="0"/>
+          <w:numId w:val="9"/>
+        </w:numPr>
+        <w:spacing w:line="240" w:lineRule="auto"/>
+        <w:rPr>
+          <w:sz w:val="20"/>
+          <w:szCs w:val="20"/>
+        </w:rPr>
+      </w:pPr>
+      <w:r>
+        <w:rPr>
+          <w:sz w:val="20"/>
+          <w:szCs w:val="20"/>
+        </w:rPr>
+        <w:t>Prijatie požiadavky a načítanie vstupov z multipart požiadavky</w:t>
+      </w:r>
+    </w:p>
+    <w:p>
+      <w:pPr>
+        <w:pStyle w:val="Odsekzoznamu"/>
+        <w:numPr>
+          <w:ilvl w:val="0"/>
+          <w:numId w:val="9"/>
+        </w:numPr>
+        <w:spacing w:line="240" w:lineRule="auto"/>
+        <w:rPr>
+          <w:sz w:val="20"/>
+          <w:szCs w:val="20"/>
+        </w:rPr>
+      </w:pPr>
+      <w:r>
+        <w:rPr>
+          <w:sz w:val="20"/>
+          <w:szCs w:val="20"/>
+        </w:rPr>
+        <w:t>Načítanie obsahu zašifrovaného súboru</w:t>
+      </w:r>
+      <w:r>
+        <w:rPr>
+          <w:sz w:val="20"/>
+          <w:szCs w:val="20"/>
+        </w:rPr>
+        <w:t xml:space="preserve"> pomoocu </w:t>
+      </w:r>
+      <w:r>
+        <w:rPr>
+          <w:sz w:val="20"/>
+          <w:szCs w:val="20"/>
+        </w:rPr>
+        <w:t>metódy .read(), ktorá vráti kompletné binárne dáta</w:t>
+      </w:r>
+      <w:r>
+        <w:rPr>
+          <w:sz w:val="20"/>
+          <w:szCs w:val="20"/>
+        </w:rPr>
+        <w:t xml:space="preserve">. </w:t>
+      </w:r>
+      <w:r>
+        <w:rPr>
+          <w:sz w:val="20"/>
+          <w:szCs w:val="20"/>
+        </w:rPr>
+        <w:t>Server vykoná základnú validáciu - súbor musí mať minimálne 4 byty (dĺžka zašifrovaného kľúča)</w:t>
+      </w:r>
+    </w:p>
+    <w:p>
+      <w:pPr>
+        <w:pStyle w:val="Odsekzoznamu"/>
+        <w:numPr>
+          <w:ilvl w:val="0"/>
+          <w:numId w:val="9"/>
+        </w:numPr>
+        <w:spacing w:before="100" w:beforeAutospacing="1" w:after="100" w:afterAutospacing="1" w:line="240" w:lineRule="auto"/>
+        <w:outlineLvl w:val="2"/>
+        <w:rPr>
+          <w:sz w:val="20"/>
+          <w:szCs w:val="20"/>
+        </w:rPr>
+      </w:pPr>
+      <w:r>
+        <w:rPr>
+          <w:sz w:val="20"/>
+          <w:szCs w:val="20"/>
+        </w:rPr>
+        <w:t>Deserializácia privátneho kľúča z PEM formátu</w:t>
+      </w:r>
+      <w:r>
+        <w:rPr>
+          <w:sz w:val="20"/>
+          <w:szCs w:val="20"/>
+        </w:rPr>
+        <w:t>. Pre</w:t>
+      </w:r>
+      <w:r>
+        <w:rPr>
+          <w:sz w:val="20"/>
+          <w:szCs w:val="20"/>
+        </w:rPr>
+        <w:t xml:space="preserve"> použitie v kryptografických operáciách je potrebné ho deserializovať do objektu privátneho kľúča pomocou funkcie serialization.load_pem_private_key(). Parameter password=None indikuje, že kľúč nie je chránený heslom (zodpovedá tomu, že pri generovaní kľúča v /api/gen sa použilo NoEncryption()</w:t>
+      </w:r>
+    </w:p>
+    <w:p>
+      <w:pPr>
+        <w:pStyle w:val="Odsekzoznamu"/>
+        <w:numPr>
+          <w:ilvl w:val="0"/>
+          <w:numId w:val="9"/>
+        </w:numPr>
+        <w:spacing w:before="100" w:beforeAutospacing="1" w:after="100" w:afterAutospacing="1" w:line="240" w:lineRule="auto"/>
+        <w:outlineLvl w:val="2"/>
+        <w:rPr>
+          <w:sz w:val="20"/>
+          <w:szCs w:val="20"/>
+        </w:rPr>
+      </w:pPr>
+      <w:r>
+        <w:rPr>
+          <w:sz w:val="20"/>
+          <w:szCs w:val="20"/>
+        </w:rPr>
+        <w:t>Parsovanie formátu zašifrovaného súboru</w:t>
+      </w:r>
+      <w:r>
+        <w:rPr>
+          <w:sz w:val="20"/>
+          <w:szCs w:val="20"/>
+        </w:rPr>
+        <w:t>:</w:t>
+      </w:r>
+    </w:p>
+    <w:p>
+      <w:pPr>
+        <w:pStyle w:val="Odsekzoznamu"/>
+        <w:numPr>
+          <w:ilvl w:val="1"/>
+          <w:numId w:val="9"/>
+        </w:numPr>
+        <w:spacing w:before="100" w:beforeAutospacing="1" w:after="100" w:afterAutospacing="1" w:line="240" w:lineRule="auto"/>
+        <w:outlineLvl w:val="2"/>
+        <w:rPr>
+          <w:sz w:val="20"/>
+          <w:szCs w:val="20"/>
+        </w:rPr>
+      </w:pPr>
+      <w:r>
+        <w:rPr>
+          <w:sz w:val="20"/>
+          <w:szCs w:val="20"/>
+        </w:rPr>
+        <w:lastRenderedPageBreak/>
+        <w:t xml:space="preserve"> Čítanie dĺžky zašifrovaného kľúča (4 byty):</w:t>
+      </w:r>
+    </w:p>
+    <w:p>
+      <w:pPr>
+        <w:pStyle w:val="Odsekzoznamu"/>
+        <w:spacing w:before="100" w:beforeAutospacing="1" w:after="100" w:afterAutospacing="1" w:line="240" w:lineRule="auto"/>
+        <w:ind w:left="1440"/>
+        <w:outlineLvl w:val="2"/>
+        <w:rPr>
+          <w:sz w:val="20"/>
+          <w:szCs w:val="20"/>
+        </w:rPr>
+      </w:pPr>
+      <w:r>
+        <w:rPr>
+          <w:sz w:val="20"/>
+          <w:szCs w:val="20"/>
+        </w:rPr>
+        <w:t>Použije sa struct.unpack('&lt;I', ...) na konverziu bytov na celé číslo</w:t>
+      </w:r>
+      <w:r>
+        <w:rPr>
+          <w:sz w:val="20"/>
+          <w:szCs w:val="20"/>
+        </w:rPr>
+        <w:t>, p</w:t>
+      </w:r>
+      <w:r>
+        <w:rPr>
+          <w:sz w:val="20"/>
+          <w:szCs w:val="20"/>
+        </w:rPr>
+        <w:t>re RSA-2048 je táto hodnota typicky 256 bytov</w:t>
+      </w:r>
+      <w:r>
+        <w:rPr>
+          <w:sz w:val="20"/>
+          <w:szCs w:val="20"/>
+        </w:rPr>
+        <w:t xml:space="preserve">. </w:t>
+      </w:r>
+      <w:r>
+        <w:rPr>
+          <w:sz w:val="20"/>
+          <w:szCs w:val="20"/>
+        </w:rPr>
+        <w:t>Premenná offset sleduje aktuálnu pozíciu čítania v</w:t>
+      </w:r>
+      <w:r>
+        <w:rPr>
+          <w:sz w:val="20"/>
+          <w:szCs w:val="20"/>
+        </w:rPr>
+        <w:t> </w:t>
+      </w:r>
+      <w:r>
+        <w:rPr>
+          <w:sz w:val="20"/>
+          <w:szCs w:val="20"/>
+        </w:rPr>
+        <w:t>súbore</w:t>
+      </w:r>
+      <w:r>
+        <w:rPr>
+          <w:sz w:val="20"/>
+          <w:szCs w:val="20"/>
+        </w:rPr>
+        <w:t>.</w:t>
+      </w:r>
+    </w:p>
+    <w:p>
+      <w:pPr>
+        <w:pStyle w:val="Odsekzoznamu"/>
+        <w:numPr>
+          <w:ilvl w:val="1"/>
+          <w:numId w:val="9"/>
+        </w:numPr>
+        <w:spacing w:before="100" w:beforeAutospacing="1" w:after="100" w:afterAutospacing="1" w:line="240" w:lineRule="auto"/>
+        <w:outlineLvl w:val="2"/>
+        <w:rPr>
+          <w:sz w:val="20"/>
+          <w:szCs w:val="20"/>
+        </w:rPr>
+      </w:pPr>
+      <w:r>
+        <w:rPr>
+          <w:sz w:val="20"/>
+          <w:szCs w:val="20"/>
+        </w:rPr>
+        <w:t>Čítanie zašifrovaného symetrického kľúča:</w:t>
+      </w:r>
+    </w:p>
+    <w:p>
+      <w:pPr>
+        <w:pStyle w:val="Odsekzoznamu"/>
+        <w:spacing w:before="100" w:beforeAutospacing="1" w:after="100" w:afterAutospacing="1" w:line="240" w:lineRule="auto"/>
+        <w:ind w:left="1440"/>
+        <w:outlineLvl w:val="2"/>
+        <w:rPr>
+          <w:sz w:val="20"/>
+          <w:szCs w:val="20"/>
+        </w:rPr>
+      </w:pPr>
+      <w:r>
+        <w:rPr>
+          <w:sz w:val="20"/>
+          <w:szCs w:val="20"/>
+        </w:rPr>
+        <w:t>Zo súboru sa prečíta encrypted_key_length bytov obsahujúcich zašifrovaný AES kľúč</w:t>
+      </w:r>
+      <w:r>
+        <w:rPr>
+          <w:sz w:val="20"/>
+          <w:szCs w:val="20"/>
+        </w:rPr>
+        <w:t xml:space="preserve"> a o</w:t>
+      </w:r>
+      <w:r>
+        <w:rPr>
+          <w:sz w:val="20"/>
+          <w:szCs w:val="20"/>
+        </w:rPr>
+        <w:t>ffset sa posunie o encrypted_key_length bytov</w:t>
+      </w:r>
+    </w:p>
+    <w:p>
+      <w:pPr>
+        <w:pStyle w:val="Odsekzoznamu"/>
+        <w:numPr>
+          <w:ilvl w:val="1"/>
+          <w:numId w:val="9"/>
+        </w:numPr>
+        <w:spacing w:before="100" w:beforeAutospacing="1" w:after="100" w:afterAutospacing="1" w:line="240" w:lineRule="auto"/>
+        <w:outlineLvl w:val="2"/>
+        <w:rPr>
+          <w:sz w:val="20"/>
+          <w:szCs w:val="20"/>
+        </w:rPr>
+      </w:pPr>
+      <w:r>
+        <w:rPr>
+          <w:sz w:val="20"/>
+          <w:szCs w:val="20"/>
+        </w:rPr>
+        <w:t>Čítanie IV (12 bytov):</w:t>
+      </w:r>
+    </w:p>
+    <w:p>
+      <w:pPr>
+        <w:pStyle w:val="Odsekzoznamu"/>
+        <w:spacing w:before="100" w:beforeAutospacing="1" w:after="100" w:afterAutospacing="1" w:line="240" w:lineRule="auto"/>
+        <w:ind w:left="1440"/>
+        <w:outlineLvl w:val="2"/>
+        <w:rPr>
+          <w:sz w:val="20"/>
+          <w:szCs w:val="20"/>
+        </w:rPr>
+      </w:pPr>
+      <w:r>
+        <w:rPr>
+          <w:sz w:val="20"/>
+          <w:szCs w:val="20"/>
+        </w:rPr>
+        <w:t xml:space="preserve">Initialization Vector použitý pri šifrovaní AES-GCM </w:t>
+      </w:r>
+      <w:r>
+        <w:rPr>
+          <w:sz w:val="20"/>
+          <w:szCs w:val="20"/>
+        </w:rPr>
+        <w:t>m</w:t>
+      </w:r>
+      <w:r>
+        <w:rPr>
+          <w:sz w:val="20"/>
+          <w:szCs w:val="20"/>
+        </w:rPr>
+        <w:t>usí byť identický s tým, ktorý bol použitý pri šifrovaní</w:t>
+      </w:r>
+      <w:r>
+        <w:rPr>
+          <w:sz w:val="20"/>
+          <w:szCs w:val="20"/>
+        </w:rPr>
+        <w:t xml:space="preserve">. </w:t>
+      </w:r>
+      <w:r>
+        <w:rPr>
+          <w:sz w:val="20"/>
+          <w:szCs w:val="20"/>
+        </w:rPr>
+        <w:t>12 bytov je štandardná a optimálna veľkosť pre GCM mód</w:t>
+      </w:r>
+      <w:r>
+        <w:rPr>
+          <w:sz w:val="20"/>
+          <w:szCs w:val="20"/>
+        </w:rPr>
+        <w:t>.</w:t>
+      </w:r>
+    </w:p>
+    <w:p>
+      <w:pPr>
+        <w:pStyle w:val="Odsekzoznamu"/>
+        <w:numPr>
+          <w:ilvl w:val="1"/>
+          <w:numId w:val="9"/>
+        </w:numPr>
+        <w:spacing w:before="100" w:beforeAutospacing="1" w:after="100" w:afterAutospacing="1" w:line="240" w:lineRule="auto"/>
+        <w:outlineLvl w:val="2"/>
+        <w:rPr>
+          <w:sz w:val="20"/>
+          <w:szCs w:val="20"/>
+        </w:rPr>
+      </w:pPr>
+      <w:r>
+        <w:rPr>
+          <w:sz w:val="20"/>
+          <w:szCs w:val="20"/>
+        </w:rPr>
+        <w:t>Čítanie authentication tag (16 bytov):</w:t>
+      </w:r>
+    </w:p>
+    <w:p>
+      <w:pPr>
+        <w:pStyle w:val="Odsekzoznamu"/>
+        <w:spacing w:before="100" w:beforeAutospacing="1" w:after="100" w:afterAutospacing="1" w:line="240" w:lineRule="auto"/>
+        <w:ind w:left="1440"/>
+        <w:outlineLvl w:val="2"/>
+        <w:rPr>
+          <w:sz w:val="20"/>
+          <w:szCs w:val="20"/>
+        </w:rPr>
+      </w:pPr>
+      <w:r>
+        <w:rPr>
+          <w:sz w:val="20"/>
+          <w:szCs w:val="20"/>
+        </w:rPr>
+        <w:t>Používa sa na overenie integrity a autenticity dešifrovaných dát</w:t>
+      </w:r>
+      <w:r>
+        <w:rPr>
+          <w:sz w:val="20"/>
+          <w:szCs w:val="20"/>
+        </w:rPr>
+        <w:t xml:space="preserve">. </w:t>
+      </w:r>
+      <w:r>
+        <w:rPr>
+          <w:sz w:val="20"/>
+          <w:szCs w:val="20"/>
+        </w:rPr>
+        <w:t>Bez správneho tagu nie je možné úspešne dešifrovať súbor</w:t>
+      </w:r>
+      <w:r>
+        <w:rPr>
+          <w:sz w:val="20"/>
+          <w:szCs w:val="20"/>
+        </w:rPr>
+        <w:t>.</w:t>
+      </w:r>
+    </w:p>
+    <w:p>
+      <w:pPr>
+        <w:pStyle w:val="Odsekzoznamu"/>
+        <w:numPr>
+          <w:ilvl w:val="1"/>
+          <w:numId w:val="9"/>
+        </w:numPr>
+        <w:spacing w:before="100" w:beforeAutospacing="1" w:after="100" w:afterAutospacing="1" w:line="240" w:lineRule="auto"/>
+        <w:outlineLvl w:val="2"/>
+        <w:rPr>
+          <w:sz w:val="20"/>
+          <w:szCs w:val="20"/>
+        </w:rPr>
+      </w:pPr>
+      <w:r>
+        <w:rPr>
+          <w:sz w:val="20"/>
+          <w:szCs w:val="20"/>
+        </w:rPr>
+        <w:t>Čítanie zašifrovaného obsahu:</w:t>
+      </w:r>
+    </w:p>
+    <w:p>
+      <w:pPr>
+        <w:pStyle w:val="Odsekzoznamu"/>
+        <w:spacing w:before="100" w:beforeAutospacing="1" w:after="100" w:afterAutospacing="1"/>
+        <w:ind w:left="1440"/>
+        <w:outlineLvl w:val="2"/>
+        <w:rPr>
+          <w:sz w:val="20"/>
+          <w:szCs w:val="20"/>
+        </w:rPr>
+      </w:pPr>
+      <w:r>
+        <w:rPr>
+          <w:sz w:val="20"/>
+          <w:szCs w:val="20"/>
+        </w:rPr>
+        <w:t xml:space="preserve">Všetky zostávajúce byty v súbore predstavujú zašifrovaný obsah (ciphertext) </w:t>
+      </w:r>
+      <w:r>
+        <w:rPr>
+          <w:sz w:val="20"/>
+          <w:szCs w:val="20"/>
+        </w:rPr>
+        <w:t>a jeho d</w:t>
+      </w:r>
+      <w:r>
+        <w:rPr>
+          <w:sz w:val="20"/>
+          <w:szCs w:val="20"/>
+        </w:rPr>
+        <w:t>ĺžka zodpovedá originálnemu súboru</w:t>
+      </w:r>
+      <w:r>
+        <w:rPr>
+          <w:sz w:val="20"/>
+          <w:szCs w:val="20"/>
+        </w:rPr>
+        <w:t>.</w:t>
+      </w:r>
+    </w:p>
+    <w:p>
+      <w:pPr>
+        <w:pStyle w:val="Odsekzoznamu"/>
+        <w:numPr>
+          <w:ilvl w:val="0"/>
+          <w:numId w:val="9"/>
+        </w:numPr>
+        <w:spacing w:before="100" w:beforeAutospacing="1" w:after="100" w:afterAutospacing="1"/>
+        <w:outlineLvl w:val="2"/>
+        <w:rPr>
+          <w:sz w:val="20"/>
+          <w:szCs w:val="20"/>
+        </w:rPr>
+      </w:pPr>
+      <w:r>
+        <w:rPr>
+          <w:sz w:val="20"/>
+          <w:szCs w:val="20"/>
+        </w:rPr>
+        <w:t>Dešifrovanie symetrického kľúča pomocou privátneho RSA kľúča</w:t>
+      </w:r>
+      <w:r>
+        <w:rPr>
+          <w:sz w:val="20"/>
+          <w:szCs w:val="20"/>
+        </w:rPr>
+        <w:t>:</w:t>
+      </w:r>
+    </w:p>
+    <w:p>
+      <w:pPr>
+        <w:pStyle w:val="Odsekzoznamu"/>
+        <w:numPr>
+          <w:ilvl w:val="1"/>
+          <w:numId w:val="9"/>
+        </w:numPr>
+        <w:spacing w:before="100" w:beforeAutospacing="1" w:after="100" w:afterAutospacing="1"/>
+        <w:outlineLvl w:val="2"/>
+        <w:rPr>
+          <w:sz w:val="20"/>
+          <w:szCs w:val="20"/>
+        </w:rPr>
+      </w:pPr>
+      <w:r>
+        <w:rPr>
+          <w:sz w:val="20"/>
+          <w:szCs w:val="20"/>
+        </w:rPr>
+        <w:t>Zašifrovaný symetrický kľúč sa dešifruje pomocou privátneho RSA kľúča používateľa. Používa sa rovnaká padding schéma OAEP (Optimal Asymmetric Encryption Padding) ako pri šifrovaní</w:t>
+      </w:r>
+      <w:r>
+        <w:rPr>
+          <w:sz w:val="20"/>
+          <w:szCs w:val="20"/>
+        </w:rPr>
+        <w:t xml:space="preserve">. </w:t>
+      </w:r>
+      <w:r>
+        <w:rPr>
+          <w:sz w:val="20"/>
+          <w:szCs w:val="20"/>
+        </w:rPr>
+        <w:t>Výsledkom je pôvodný 32-bytový (256-bitový) AES kľúč</w:t>
+      </w:r>
+      <w:r>
+        <w:rPr>
+          <w:sz w:val="20"/>
+          <w:szCs w:val="20"/>
+        </w:rPr>
+        <w:t>.</w:t>
+      </w:r>
+    </w:p>
+    <w:p>
+      <w:pPr>
+        <w:pStyle w:val="Odsekzoznamu"/>
+        <w:numPr>
+          <w:ilvl w:val="0"/>
+          <w:numId w:val="9"/>
+        </w:numPr>
+        <w:spacing w:before="100" w:beforeAutospacing="1" w:after="100" w:afterAutospacing="1"/>
+        <w:outlineLvl w:val="2"/>
+        <w:rPr>
+          <w:sz w:val="20"/>
+          <w:szCs w:val="20"/>
+        </w:rPr>
+      </w:pPr>
+      <w:r>
+        <w:rPr>
+          <w:sz w:val="20"/>
+          <w:szCs w:val="20"/>
+        </w:rPr>
+        <w:t>Dešifrovanie obsahu súboru pomocou AES-256-GCM</w:t>
+      </w:r>
+      <w:r>
+        <w:rPr>
+          <w:sz w:val="20"/>
+          <w:szCs w:val="20"/>
+        </w:rPr>
+        <w:t>:</w:t>
+      </w:r>
+    </w:p>
+    <w:p>
+      <w:pPr>
+        <w:pStyle w:val="Odsekzoznamu"/>
+        <w:numPr>
+          <w:ilvl w:val="1"/>
+          <w:numId w:val="9"/>
+        </w:numPr>
+        <w:spacing w:before="100" w:beforeAutospacing="1" w:after="100" w:afterAutospacing="1"/>
+        <w:outlineLvl w:val="2"/>
+        <w:rPr>
+          <w:sz w:val="20"/>
+          <w:szCs w:val="20"/>
+        </w:rPr>
+      </w:pPr>
+      <w:r>
+        <w:rPr>
+          <w:sz w:val="20"/>
+          <w:szCs w:val="20"/>
+        </w:rPr>
+        <w:t>Vytvorenie decryptor objektu:</w:t>
+      </w:r>
+    </w:p>
+    <w:p>
+      <w:pPr>
+        <w:pStyle w:val="Odsekzoznamu"/>
+        <w:spacing w:before="100" w:beforeAutospacing="1" w:after="100" w:afterAutospacing="1"/>
+        <w:ind w:left="1440"/>
+        <w:outlineLvl w:val="2"/>
+        <w:rPr>
+          <w:sz w:val="20"/>
+          <w:szCs w:val="20"/>
+        </w:rPr>
+      </w:pPr>
+      <w:r>
+        <w:rPr>
+          <w:sz w:val="20"/>
+          <w:szCs w:val="20"/>
+        </w:rPr>
+        <w:t>Vytvorí sa dešifrovací objekt pomocou Cipher() s algoritmom AES-256 a GCM módom. Do GCM módu sa okrem IV musí explicitne poskytnúť aj authentication tag pomocou modes.GCM(iv, tag). Metóda .decryptor() vráti decryptor objekt pripravený na dešifrovanie.</w:t>
+      </w:r>
+    </w:p>
+    <w:p>
+      <w:pPr>
+        <w:pStyle w:val="Odsekzoznamu"/>
+        <w:numPr>
+          <w:ilvl w:val="1"/>
+          <w:numId w:val="9"/>
+        </w:numPr>
+        <w:spacing w:before="100" w:beforeAutospacing="1" w:after="100" w:afterAutospacing="1"/>
+        <w:outlineLvl w:val="2"/>
+        <w:rPr>
+          <w:sz w:val="20"/>
+          <w:szCs w:val="20"/>
+        </w:rPr>
+      </w:pPr>
+      <w:r>
+        <w:rPr>
+          <w:sz w:val="20"/>
+          <w:szCs w:val="20"/>
+        </w:rPr>
+        <w:t>Proces dešifrovania: Metódy update() a finalize() postupne spracujú zašifrovaný obsah a vrátia pôvodný plaintext.</w:t>
+      </w:r>
+    </w:p>
+    <w:p>
+      <w:pPr>
+        <w:pStyle w:val="Odsekzoznamu"/>
+        <w:numPr>
+          <w:ilvl w:val="1"/>
+          <w:numId w:val="9"/>
+        </w:numPr>
+        <w:spacing w:before="100" w:beforeAutospacing="1" w:after="100" w:afterAutospacing="1"/>
+        <w:outlineLvl w:val="2"/>
+        <w:rPr>
+          <w:sz w:val="20"/>
+          <w:szCs w:val="20"/>
+        </w:rPr>
+      </w:pPr>
+      <w:r>
+        <w:rPr>
+          <w:sz w:val="20"/>
+          <w:szCs w:val="20"/>
+        </w:rPr>
+        <w:t>Automatická kontrola integrity: GCM mód pri volaní finalize() automaticky overí authentication tag.</w:t>
+      </w:r>
+    </w:p>
+    <w:p>
+      <w:pPr>
+        <w:pStyle w:val="Odsekzoznamu"/>
+        <w:numPr>
+          <w:ilvl w:val="0"/>
+          <w:numId w:val="9"/>
+        </w:numPr>
+        <w:spacing w:before="100" w:beforeAutospacing="1" w:after="100" w:afterAutospacing="1"/>
+        <w:outlineLvl w:val="2"/>
+        <w:rPr>
+          <w:sz w:val="20"/>
+          <w:szCs w:val="20"/>
+        </w:rPr>
+      </w:pPr>
+      <w:r>
+        <w:rPr>
+          <w:sz w:val="20"/>
+          <w:szCs w:val="20"/>
+        </w:rPr>
+        <w:t>Vrátenie dešifrovaného súboru</w:t>
+      </w:r>
+    </w:p>
+    <w:p>
+      <w:pPr>
+        <w:pStyle w:val="Odsekzoznamu"/>
+        <w:spacing w:before="100" w:beforeAutospacing="1" w:after="100" w:afterAutospacing="1" w:line="240" w:lineRule="auto"/>
+        <w:ind w:left="1440"/>
+        <w:outlineLvl w:val="2"/>
+        <w:rPr>
+          <w:sz w:val="20"/>
+          <w:szCs w:val="20"/>
+        </w:rPr>
+      </w:pPr>
+    </w:p>
+    <w:p>
+      <w:pPr>
+        <w:pStyle w:val="Odsekzoznamu"/>
+        <w:spacing w:before="100" w:beforeAutospacing="1" w:after="100" w:afterAutospacing="1" w:line="240" w:lineRule="auto"/>
+        <w:ind w:left="1440"/>
+        <w:outlineLvl w:val="2"/>
+        <w:rPr>
+          <w:sz w:val="20"/>
+          <w:szCs w:val="20"/>
+        </w:rPr>
+      </w:pPr>
+    </w:p>
     <w:sectPr>
       <w:pgSz w:w="12240" w:h="15840"/>
       <w:pgMar w:top="1440" w:right="1440" w:bottom="1440" w:left="1440" w:header="720" w:footer="720" w:gutter="0"/>
@@ -1526,6 +3254,155 @@
 <file path=word/numbering.xml><?xml version="1.0" encoding="utf-8"?>
 <w:numbering xmlns:wpc="http://schemas.microsoft.com/office/word/2010/wordprocessingCanvas" xmlns:cx="http://schemas.microsoft.com/office/drawing/2014/chartex" xmlns:cx1="http://schemas.microsoft.com/office/drawing/2015/9/8/chartex" xmlns:cx2="http://schemas.microsoft.com/office/drawing/2015/10/21/chartex" xmlns:cx3="http://schemas.microsoft.com/office/drawing/2016/5/9/chartex" xmlns:cx4="http://schemas.microsoft.com/office/drawing/2016/5/10/chartex" xmlns:cx5="http://schemas.microsoft.com/office/drawing/2016/5/11/chartex" xmlns:cx6="http://schemas.microsoft.com/office/drawing/2016/5/12/chartex" xmlns:cx7="http://schemas.microsoft.com/office/drawing/2016/5/13/chartex" xmlns:cx8="http://schemas.microsoft.com/office/drawing/2016/5/14/chartex" xmlns:mc="http://schemas.openxmlformats.org/markup-compatibility/2006" xmlns:aink="http://schemas.microsoft.com/office/drawing/2016/ink" xmlns:am3d="http://schemas.microsoft.com/office/drawing/2017/model3d" xmlns:o="urn:schemas-microsoft-com:office:office" xmlns:oel="http://schemas.microsoft.com/office/2019/extlst" xmlns:r="http://schemas.openxmlformats.org/officeDocument/2006/relationships" xmlns:m="http://schemas.openxmlformats.org/officeDocument/2006/math" xmlns:v="urn:schemas-microsoft-com:vml" xmlns:wp14="http://schemas.microsoft.com/office/word/2010/wordprocessingDrawing" xmlns:wp="http://schemas.openxmlformats.org/drawingml/2006/wordprocessingDrawing" xmlns:w10="urn:schemas-microsoft-com:office:word" xmlns:w="http://schemas.openxmlformats.org/wordprocessingml/2006/main" xmlns:w14="http://schemas.microsoft.com/office/word/2010/wordml" xmlns:w15="http://schemas.microsoft.com/office/word/2012/wordml" xmlns:w16cex="http://schemas.microsoft.com/office/word/2018/wordml/cex" xmlns:w16cid="http://schemas.microsoft.com/office/word/2016/wordml/cid" xmlns:w16="http://schemas.microsoft.com/office/word/2018/wordml" xmlns:w16du="http://schemas.microsoft.com/office/word/2023/wordml/word16du" xmlns:w16sdtdh="http://schemas.microsoft.com/office/word/2020/wordml/sdtdatahash" xmlns:w16sdtfl="http://schemas.microsoft.com/office/word/2024/wordml/sdtformatlock" xmlns:w16se="http://schemas.microsoft.com/office/word/2015/wordml/symex" xmlns:wpg="http://schemas.microsoft.com/office/word/2010/wordprocessingGroup" xmlns:wpi="http://schemas.microsoft.com/office/word/2010/wordprocessingInk" xmlns:wne="http://schemas.microsoft.com/office/word/2006/wordml" xmlns:wps="http://schemas.microsoft.com/office/word/2010/wordprocessingShape" mc:Ignorable="w14 w15 w16se w16cid w16 w16cex w16sdtdh w16sdtfl w16du wp14">
   <w:abstractNum w:abstractNumId="0" w15:restartNumberingAfterBreak="0">
+    <w:nsid w:val="012F1AD7"/>
+    <w:multiLevelType w:val="multilevel"/>
+    <w:tmpl w:val="DE3EA996"/>
+    <w:lvl w:ilvl="0">
+      <w:start w:val="1"/>
+      <w:numFmt w:val="bullet"/>
+      <w:lvlText w:val=""/>
+      <w:lvlJc w:val="left"/>
+      <w:pPr>
+        <w:tabs>
+          <w:tab w:val="num" w:pos="720"/>
+        </w:tabs>
+        <w:ind w:left="720" w:hanging="360"/>
+      </w:pPr>
+      <w:rPr>
+        <w:rFonts w:ascii="Symbol" w:hAnsi="Symbol" w:hint="default"/>
+        <w:sz w:val="20"/>
+      </w:rPr>
+    </w:lvl>
+    <w:lvl w:ilvl="1" w:tentative="1">
+      <w:start w:val="1"/>
+      <w:numFmt w:val="bullet"/>
+      <w:lvlText w:val="o"/>
+      <w:lvlJc w:val="left"/>
+      <w:pPr>
+        <w:tabs>
+          <w:tab w:val="num" w:pos="1440"/>
+        </w:tabs>
+        <w:ind w:left="1440" w:hanging="360"/>
+      </w:pPr>
+      <w:rPr>
+        <w:rFonts w:ascii="Courier New" w:hAnsi="Courier New" w:hint="default"/>
+        <w:sz w:val="20"/>
+      </w:rPr>
+    </w:lvl>
+    <w:lvl w:ilvl="2" w:tentative="1">
+      <w:start w:val="1"/>
+      <w:numFmt w:val="bullet"/>
+      <w:lvlText w:val=""/>
+      <w:lvlJc w:val="left"/>
+      <w:pPr>
+        <w:tabs>
+          <w:tab w:val="num" w:pos="2160"/>
+        </w:tabs>
+        <w:ind w:left="2160" w:hanging="360"/>
+      </w:pPr>
+      <w:rPr>
+        <w:rFonts w:ascii="Wingdings" w:hAnsi="Wingdings" w:hint="default"/>
+        <w:sz w:val="20"/>
+      </w:rPr>
+    </w:lvl>
+    <w:lvl w:ilvl="3" w:tentative="1">
+      <w:start w:val="1"/>
+      <w:numFmt w:val="bullet"/>
+      <w:lvlText w:val=""/>
+      <w:lvlJc w:val="left"/>
+      <w:pPr>
+        <w:tabs>
+          <w:tab w:val="num" w:pos="2880"/>
+        </w:tabs>
+        <w:ind w:left="2880" w:hanging="360"/>
+      </w:pPr>
+      <w:rPr>
+        <w:rFonts w:ascii="Wingdings" w:hAnsi="Wingdings" w:hint="default"/>
+        <w:sz w:val="20"/>
+      </w:rPr>
+    </w:lvl>
+    <w:lvl w:ilvl="4" w:tentative="1">
+      <w:start w:val="1"/>
+      <w:numFmt w:val="bullet"/>
+      <w:lvlText w:val=""/>
+      <w:lvlJc w:val="left"/>
+      <w:pPr>
+        <w:tabs>
+          <w:tab w:val="num" w:pos="3600"/>
+        </w:tabs>
+        <w:ind w:left="3600" w:hanging="360"/>
+      </w:pPr>
+      <w:rPr>
+        <w:rFonts w:ascii="Wingdings" w:hAnsi="Wingdings" w:hint="default"/>
+        <w:sz w:val="20"/>
+      </w:rPr>
+    </w:lvl>
+    <w:lvl w:ilvl="5" w:tentative="1">
+      <w:start w:val="1"/>
+      <w:numFmt w:val="bullet"/>
+      <w:lvlText w:val=""/>
+      <w:lvlJc w:val="left"/>
+      <w:pPr>
+        <w:tabs>
+          <w:tab w:val="num" w:pos="4320"/>
+        </w:tabs>
+        <w:ind w:left="4320" w:hanging="360"/>
+      </w:pPr>
+      <w:rPr>
+        <w:rFonts w:ascii="Wingdings" w:hAnsi="Wingdings" w:hint="default"/>
+        <w:sz w:val="20"/>
+      </w:rPr>
+    </w:lvl>
+    <w:lvl w:ilvl="6" w:tentative="1">
+      <w:start w:val="1"/>
+      <w:numFmt w:val="bullet"/>
+      <w:lvlText w:val=""/>
+      <w:lvlJc w:val="left"/>
+      <w:pPr>
+        <w:tabs>
+          <w:tab w:val="num" w:pos="5040"/>
+        </w:tabs>
+        <w:ind w:left="5040" w:hanging="360"/>
+      </w:pPr>
+      <w:rPr>
+        <w:rFonts w:ascii="Wingdings" w:hAnsi="Wingdings" w:hint="default"/>
+        <w:sz w:val="20"/>
+      </w:rPr>
+    </w:lvl>
+    <w:lvl w:ilvl="7" w:tentative="1">
+      <w:start w:val="1"/>
+      <w:numFmt w:val="bullet"/>
+      <w:lvlText w:val=""/>
+      <w:lvlJc w:val="left"/>
+      <w:pPr>
+        <w:tabs>
+          <w:tab w:val="num" w:pos="5760"/>
+        </w:tabs>
+        <w:ind w:left="5760" w:hanging="360"/>
+      </w:pPr>
+      <w:rPr>
+        <w:rFonts w:ascii="Wingdings" w:hAnsi="Wingdings" w:hint="default"/>
+        <w:sz w:val="20"/>
+      </w:rPr>
+    </w:lvl>
+    <w:lvl w:ilvl="8" w:tentative="1">
+      <w:start w:val="1"/>
+      <w:numFmt w:val="bullet"/>
+      <w:lvlText w:val=""/>
+      <w:lvlJc w:val="left"/>
+      <w:pPr>
+        <w:tabs>
+          <w:tab w:val="num" w:pos="6480"/>
+        </w:tabs>
+        <w:ind w:left="6480" w:hanging="360"/>
+      </w:pPr>
+      <w:rPr>
+        <w:rFonts w:ascii="Wingdings" w:hAnsi="Wingdings" w:hint="default"/>
+        <w:sz w:val="20"/>
+      </w:rPr>
+    </w:lvl>
+  </w:abstractNum>
+  <w:abstractNum w:abstractNumId="1" w15:restartNumberingAfterBreak="0">
     <w:nsid w:val="193403D0"/>
     <w:multiLevelType w:val="multilevel"/>
     <w:tmpl w:val="0409001D"/>
@@ -1611,7 +3488,546 @@
       </w:pPr>
     </w:lvl>
   </w:abstractNum>
-  <w:abstractNum w:abstractNumId="1" w15:restartNumberingAfterBreak="0">
+  <w:abstractNum w:abstractNumId="2" w15:restartNumberingAfterBreak="0">
+    <w:nsid w:val="49E4074A"/>
+    <w:multiLevelType w:val="multilevel"/>
+    <w:tmpl w:val="BEC4D850"/>
+    <w:lvl w:ilvl="0">
+      <w:start w:val="1"/>
+      <w:numFmt w:val="bullet"/>
+      <w:lvlText w:val=""/>
+      <w:lvlJc w:val="left"/>
+      <w:pPr>
+        <w:tabs>
+          <w:tab w:val="num" w:pos="720"/>
+        </w:tabs>
+        <w:ind w:left="720" w:hanging="360"/>
+      </w:pPr>
+      <w:rPr>
+        <w:rFonts w:ascii="Symbol" w:hAnsi="Symbol" w:hint="default"/>
+        <w:sz w:val="20"/>
+      </w:rPr>
+    </w:lvl>
+    <w:lvl w:ilvl="1" w:tentative="1">
+      <w:start w:val="1"/>
+      <w:numFmt w:val="bullet"/>
+      <w:lvlText w:val="o"/>
+      <w:lvlJc w:val="left"/>
+      <w:pPr>
+        <w:tabs>
+          <w:tab w:val="num" w:pos="1440"/>
+        </w:tabs>
+        <w:ind w:left="1440" w:hanging="360"/>
+      </w:pPr>
+      <w:rPr>
+        <w:rFonts w:ascii="Courier New" w:hAnsi="Courier New" w:hint="default"/>
+        <w:sz w:val="20"/>
+      </w:rPr>
+    </w:lvl>
+    <w:lvl w:ilvl="2" w:tentative="1">
+      <w:start w:val="1"/>
+      <w:numFmt w:val="bullet"/>
+      <w:lvlText w:val=""/>
+      <w:lvlJc w:val="left"/>
+      <w:pPr>
+        <w:tabs>
+          <w:tab w:val="num" w:pos="2160"/>
+        </w:tabs>
+        <w:ind w:left="2160" w:hanging="360"/>
+      </w:pPr>
+      <w:rPr>
+        <w:rFonts w:ascii="Wingdings" w:hAnsi="Wingdings" w:hint="default"/>
+        <w:sz w:val="20"/>
+      </w:rPr>
+    </w:lvl>
+    <w:lvl w:ilvl="3" w:tentative="1">
+      <w:start w:val="1"/>
+      <w:numFmt w:val="bullet"/>
+      <w:lvlText w:val=""/>
+      <w:lvlJc w:val="left"/>
+      <w:pPr>
+        <w:tabs>
+          <w:tab w:val="num" w:pos="2880"/>
+        </w:tabs>
+        <w:ind w:left="2880" w:hanging="360"/>
+      </w:pPr>
+      <w:rPr>
+        <w:rFonts w:ascii="Wingdings" w:hAnsi="Wingdings" w:hint="default"/>
+        <w:sz w:val="20"/>
+      </w:rPr>
+    </w:lvl>
+    <w:lvl w:ilvl="4" w:tentative="1">
+      <w:start w:val="1"/>
+      <w:numFmt w:val="bullet"/>
+      <w:lvlText w:val=""/>
+      <w:lvlJc w:val="left"/>
+      <w:pPr>
+        <w:tabs>
+          <w:tab w:val="num" w:pos="3600"/>
+        </w:tabs>
+        <w:ind w:left="3600" w:hanging="360"/>
+      </w:pPr>
+      <w:rPr>
+        <w:rFonts w:ascii="Wingdings" w:hAnsi="Wingdings" w:hint="default"/>
+        <w:sz w:val="20"/>
+      </w:rPr>
+    </w:lvl>
+    <w:lvl w:ilvl="5" w:tentative="1">
+      <w:start w:val="1"/>
+      <w:numFmt w:val="bullet"/>
+      <w:lvlText w:val=""/>
+      <w:lvlJc w:val="left"/>
+      <w:pPr>
+        <w:tabs>
+          <w:tab w:val="num" w:pos="4320"/>
+        </w:tabs>
+        <w:ind w:left="4320" w:hanging="360"/>
+      </w:pPr>
+      <w:rPr>
+        <w:rFonts w:ascii="Wingdings" w:hAnsi="Wingdings" w:hint="default"/>
+        <w:sz w:val="20"/>
+      </w:rPr>
+    </w:lvl>
+    <w:lvl w:ilvl="6" w:tentative="1">
+      <w:start w:val="1"/>
+      <w:numFmt w:val="bullet"/>
+      <w:lvlText w:val=""/>
+      <w:lvlJc w:val="left"/>
+      <w:pPr>
+        <w:tabs>
+          <w:tab w:val="num" w:pos="5040"/>
+        </w:tabs>
+        <w:ind w:left="5040" w:hanging="360"/>
+      </w:pPr>
+      <w:rPr>
+        <w:rFonts w:ascii="Wingdings" w:hAnsi="Wingdings" w:hint="default"/>
+        <w:sz w:val="20"/>
+      </w:rPr>
+    </w:lvl>
+    <w:lvl w:ilvl="7" w:tentative="1">
+      <w:start w:val="1"/>
+      <w:numFmt w:val="bullet"/>
+      <w:lvlText w:val=""/>
+      <w:lvlJc w:val="left"/>
+      <w:pPr>
+        <w:tabs>
+          <w:tab w:val="num" w:pos="5760"/>
+        </w:tabs>
+        <w:ind w:left="5760" w:hanging="360"/>
+      </w:pPr>
+      <w:rPr>
+        <w:rFonts w:ascii="Wingdings" w:hAnsi="Wingdings" w:hint="default"/>
+        <w:sz w:val="20"/>
+      </w:rPr>
+    </w:lvl>
+    <w:lvl w:ilvl="8" w:tentative="1">
+      <w:start w:val="1"/>
+      <w:numFmt w:val="bullet"/>
+      <w:lvlText w:val=""/>
+      <w:lvlJc w:val="left"/>
+      <w:pPr>
+        <w:tabs>
+          <w:tab w:val="num" w:pos="6480"/>
+        </w:tabs>
+        <w:ind w:left="6480" w:hanging="360"/>
+      </w:pPr>
+      <w:rPr>
+        <w:rFonts w:ascii="Wingdings" w:hAnsi="Wingdings" w:hint="default"/>
+        <w:sz w:val="20"/>
+      </w:rPr>
+    </w:lvl>
+  </w:abstractNum>
+  <w:abstractNum w:abstractNumId="3" w15:restartNumberingAfterBreak="0">
+    <w:nsid w:val="4A11212C"/>
+    <w:multiLevelType w:val="multilevel"/>
+    <w:tmpl w:val="B00A1F86"/>
+    <w:lvl w:ilvl="0">
+      <w:start w:val="1"/>
+      <w:numFmt w:val="bullet"/>
+      <w:lvlText w:val=""/>
+      <w:lvlJc w:val="left"/>
+      <w:pPr>
+        <w:tabs>
+          <w:tab w:val="num" w:pos="720"/>
+        </w:tabs>
+        <w:ind w:left="720" w:hanging="360"/>
+      </w:pPr>
+      <w:rPr>
+        <w:rFonts w:ascii="Symbol" w:hAnsi="Symbol" w:hint="default"/>
+        <w:sz w:val="20"/>
+      </w:rPr>
+    </w:lvl>
+    <w:lvl w:ilvl="1" w:tentative="1">
+      <w:start w:val="1"/>
+      <w:numFmt w:val="bullet"/>
+      <w:lvlText w:val="o"/>
+      <w:lvlJc w:val="left"/>
+      <w:pPr>
+        <w:tabs>
+          <w:tab w:val="num" w:pos="1440"/>
+        </w:tabs>
+        <w:ind w:left="1440" w:hanging="360"/>
+      </w:pPr>
+      <w:rPr>
+        <w:rFonts w:ascii="Courier New" w:hAnsi="Courier New" w:hint="default"/>
+        <w:sz w:val="20"/>
+      </w:rPr>
+    </w:lvl>
+    <w:lvl w:ilvl="2" w:tentative="1">
+      <w:start w:val="1"/>
+      <w:numFmt w:val="bullet"/>
+      <w:lvlText w:val=""/>
+      <w:lvlJc w:val="left"/>
+      <w:pPr>
+        <w:tabs>
+          <w:tab w:val="num" w:pos="2160"/>
+        </w:tabs>
+        <w:ind w:left="2160" w:hanging="360"/>
+      </w:pPr>
+      <w:rPr>
+        <w:rFonts w:ascii="Wingdings" w:hAnsi="Wingdings" w:hint="default"/>
+        <w:sz w:val="20"/>
+      </w:rPr>
+    </w:lvl>
+    <w:lvl w:ilvl="3" w:tentative="1">
+      <w:start w:val="1"/>
+      <w:numFmt w:val="bullet"/>
+      <w:lvlText w:val=""/>
+      <w:lvlJc w:val="left"/>
+      <w:pPr>
+        <w:tabs>
+          <w:tab w:val="num" w:pos="2880"/>
+        </w:tabs>
+        <w:ind w:left="2880" w:hanging="360"/>
+      </w:pPr>
+      <w:rPr>
+        <w:rFonts w:ascii="Wingdings" w:hAnsi="Wingdings" w:hint="default"/>
+        <w:sz w:val="20"/>
+      </w:rPr>
+    </w:lvl>
+    <w:lvl w:ilvl="4" w:tentative="1">
+      <w:start w:val="1"/>
+      <w:numFmt w:val="bullet"/>
+      <w:lvlText w:val=""/>
+      <w:lvlJc w:val="left"/>
+      <w:pPr>
+        <w:tabs>
+          <w:tab w:val="num" w:pos="3600"/>
+        </w:tabs>
+        <w:ind w:left="3600" w:hanging="360"/>
+      </w:pPr>
+      <w:rPr>
+        <w:rFonts w:ascii="Wingdings" w:hAnsi="Wingdings" w:hint="default"/>
+        <w:sz w:val="20"/>
+      </w:rPr>
+    </w:lvl>
+    <w:lvl w:ilvl="5" w:tentative="1">
+      <w:start w:val="1"/>
+      <w:numFmt w:val="bullet"/>
+      <w:lvlText w:val=""/>
+      <w:lvlJc w:val="left"/>
+      <w:pPr>
+        <w:tabs>
+          <w:tab w:val="num" w:pos="4320"/>
+        </w:tabs>
+        <w:ind w:left="4320" w:hanging="360"/>
+      </w:pPr>
+      <w:rPr>
+        <w:rFonts w:ascii="Wingdings" w:hAnsi="Wingdings" w:hint="default"/>
+        <w:sz w:val="20"/>
+      </w:rPr>
+    </w:lvl>
+    <w:lvl w:ilvl="6" w:tentative="1">
+      <w:start w:val="1"/>
+      <w:numFmt w:val="bullet"/>
+      <w:lvlText w:val=""/>
+      <w:lvlJc w:val="left"/>
+      <w:pPr>
+        <w:tabs>
+          <w:tab w:val="num" w:pos="5040"/>
+        </w:tabs>
+        <w:ind w:left="5040" w:hanging="360"/>
+      </w:pPr>
+      <w:rPr>
+        <w:rFonts w:ascii="Wingdings" w:hAnsi="Wingdings" w:hint="default"/>
+        <w:sz w:val="20"/>
+      </w:rPr>
+    </w:lvl>
+    <w:lvl w:ilvl="7" w:tentative="1">
+      <w:start w:val="1"/>
+      <w:numFmt w:val="bullet"/>
+      <w:lvlText w:val=""/>
+      <w:lvlJc w:val="left"/>
+      <w:pPr>
+        <w:tabs>
+          <w:tab w:val="num" w:pos="5760"/>
+        </w:tabs>
+        <w:ind w:left="5760" w:hanging="360"/>
+      </w:pPr>
+      <w:rPr>
+        <w:rFonts w:ascii="Wingdings" w:hAnsi="Wingdings" w:hint="default"/>
+        <w:sz w:val="20"/>
+      </w:rPr>
+    </w:lvl>
+    <w:lvl w:ilvl="8" w:tentative="1">
+      <w:start w:val="1"/>
+      <w:numFmt w:val="bullet"/>
+      <w:lvlText w:val=""/>
+      <w:lvlJc w:val="left"/>
+      <w:pPr>
+        <w:tabs>
+          <w:tab w:val="num" w:pos="6480"/>
+        </w:tabs>
+        <w:ind w:left="6480" w:hanging="360"/>
+      </w:pPr>
+      <w:rPr>
+        <w:rFonts w:ascii="Wingdings" w:hAnsi="Wingdings" w:hint="default"/>
+        <w:sz w:val="20"/>
+      </w:rPr>
+    </w:lvl>
+  </w:abstractNum>
+  <w:abstractNum w:abstractNumId="4" w15:restartNumberingAfterBreak="0">
+    <w:nsid w:val="56F071E4"/>
+    <w:multiLevelType w:val="multilevel"/>
+    <w:tmpl w:val="28849710"/>
+    <w:lvl w:ilvl="0">
+      <w:start w:val="1"/>
+      <w:numFmt w:val="bullet"/>
+      <w:lvlText w:val=""/>
+      <w:lvlJc w:val="left"/>
+      <w:pPr>
+        <w:tabs>
+          <w:tab w:val="num" w:pos="1080"/>
+        </w:tabs>
+        <w:ind w:left="1080" w:hanging="360"/>
+      </w:pPr>
+      <w:rPr>
+        <w:rFonts w:ascii="Symbol" w:hAnsi="Symbol" w:hint="default"/>
+        <w:sz w:val="20"/>
+      </w:rPr>
+    </w:lvl>
+    <w:lvl w:ilvl="1" w:tentative="1">
+      <w:start w:val="1"/>
+      <w:numFmt w:val="bullet"/>
+      <w:lvlText w:val="o"/>
+      <w:lvlJc w:val="left"/>
+      <w:pPr>
+        <w:tabs>
+          <w:tab w:val="num" w:pos="1800"/>
+        </w:tabs>
+        <w:ind w:left="1800" w:hanging="360"/>
+      </w:pPr>
+      <w:rPr>
+        <w:rFonts w:ascii="Courier New" w:hAnsi="Courier New" w:hint="default"/>
+        <w:sz w:val="20"/>
+      </w:rPr>
+    </w:lvl>
+    <w:lvl w:ilvl="2" w:tentative="1">
+      <w:start w:val="1"/>
+      <w:numFmt w:val="bullet"/>
+      <w:lvlText w:val=""/>
+      <w:lvlJc w:val="left"/>
+      <w:pPr>
+        <w:tabs>
+          <w:tab w:val="num" w:pos="2520"/>
+        </w:tabs>
+        <w:ind w:left="2520" w:hanging="360"/>
+      </w:pPr>
+      <w:rPr>
+        <w:rFonts w:ascii="Wingdings" w:hAnsi="Wingdings" w:hint="default"/>
+        <w:sz w:val="20"/>
+      </w:rPr>
+    </w:lvl>
+    <w:lvl w:ilvl="3" w:tentative="1">
+      <w:start w:val="1"/>
+      <w:numFmt w:val="bullet"/>
+      <w:lvlText w:val=""/>
+      <w:lvlJc w:val="left"/>
+      <w:pPr>
+        <w:tabs>
+          <w:tab w:val="num" w:pos="3240"/>
+        </w:tabs>
+        <w:ind w:left="3240" w:hanging="360"/>
+      </w:pPr>
+      <w:rPr>
+        <w:rFonts w:ascii="Wingdings" w:hAnsi="Wingdings" w:hint="default"/>
+        <w:sz w:val="20"/>
+      </w:rPr>
+    </w:lvl>
+    <w:lvl w:ilvl="4" w:tentative="1">
+      <w:start w:val="1"/>
+      <w:numFmt w:val="bullet"/>
+      <w:lvlText w:val=""/>
+      <w:lvlJc w:val="left"/>
+      <w:pPr>
+        <w:tabs>
+          <w:tab w:val="num" w:pos="3960"/>
+        </w:tabs>
+        <w:ind w:left="3960" w:hanging="360"/>
+      </w:pPr>
+      <w:rPr>
+        <w:rFonts w:ascii="Wingdings" w:hAnsi="Wingdings" w:hint="default"/>
+        <w:sz w:val="20"/>
+      </w:rPr>
+    </w:lvl>
+    <w:lvl w:ilvl="5" w:tentative="1">
+      <w:start w:val="1"/>
+      <w:numFmt w:val="bullet"/>
+      <w:lvlText w:val=""/>
+      <w:lvlJc w:val="left"/>
+      <w:pPr>
+        <w:tabs>
+          <w:tab w:val="num" w:pos="4680"/>
+        </w:tabs>
+        <w:ind w:left="4680" w:hanging="360"/>
+      </w:pPr>
+      <w:rPr>
+        <w:rFonts w:ascii="Wingdings" w:hAnsi="Wingdings" w:hint="default"/>
+        <w:sz w:val="20"/>
+      </w:rPr>
+    </w:lvl>
+    <w:lvl w:ilvl="6" w:tentative="1">
+      <w:start w:val="1"/>
+      <w:numFmt w:val="bullet"/>
+      <w:lvlText w:val=""/>
+      <w:lvlJc w:val="left"/>
+      <w:pPr>
+        <w:tabs>
+          <w:tab w:val="num" w:pos="5400"/>
+        </w:tabs>
+        <w:ind w:left="5400" w:hanging="360"/>
+      </w:pPr>
+      <w:rPr>
+        <w:rFonts w:ascii="Wingdings" w:hAnsi="Wingdings" w:hint="default"/>
+        <w:sz w:val="20"/>
+      </w:rPr>
+    </w:lvl>
+    <w:lvl w:ilvl="7" w:tentative="1">
+      <w:start w:val="1"/>
+      <w:numFmt w:val="bullet"/>
+      <w:lvlText w:val=""/>
+      <w:lvlJc w:val="left"/>
+      <w:pPr>
+        <w:tabs>
+          <w:tab w:val="num" w:pos="6120"/>
+        </w:tabs>
+        <w:ind w:left="6120" w:hanging="360"/>
+      </w:pPr>
+      <w:rPr>
+        <w:rFonts w:ascii="Wingdings" w:hAnsi="Wingdings" w:hint="default"/>
+        <w:sz w:val="20"/>
+      </w:rPr>
+    </w:lvl>
+    <w:lvl w:ilvl="8" w:tentative="1">
+      <w:start w:val="1"/>
+      <w:numFmt w:val="bullet"/>
+      <w:lvlText w:val=""/>
+      <w:lvlJc w:val="left"/>
+      <w:pPr>
+        <w:tabs>
+          <w:tab w:val="num" w:pos="6840"/>
+        </w:tabs>
+        <w:ind w:left="6840" w:hanging="360"/>
+      </w:pPr>
+      <w:rPr>
+        <w:rFonts w:ascii="Wingdings" w:hAnsi="Wingdings" w:hint="default"/>
+        <w:sz w:val="20"/>
+      </w:rPr>
+    </w:lvl>
+  </w:abstractNum>
+  <w:abstractNum w:abstractNumId="5" w15:restartNumberingAfterBreak="0">
+    <w:nsid w:val="59AE2930"/>
+    <w:multiLevelType w:val="hybridMultilevel"/>
+    <w:tmpl w:val="DC08B260"/>
+    <w:lvl w:ilvl="0" w:tplc="041B0011">
+      <w:start w:val="1"/>
+      <w:numFmt w:val="decimal"/>
+      <w:lvlText w:val="%1)"/>
+      <w:lvlJc w:val="left"/>
+      <w:pPr>
+        <w:ind w:left="720" w:hanging="360"/>
+      </w:pPr>
+      <w:rPr>
+        <w:rFonts w:hint="default"/>
+      </w:rPr>
+    </w:lvl>
+    <w:lvl w:ilvl="1" w:tplc="041B0001">
+      <w:start w:val="1"/>
+      <w:numFmt w:val="bullet"/>
+      <w:lvlText w:val=""/>
+      <w:lvlJc w:val="left"/>
+      <w:pPr>
+        <w:ind w:left="1440" w:hanging="360"/>
+      </w:pPr>
+      <w:rPr>
+        <w:rFonts w:ascii="Symbol" w:hAnsi="Symbol" w:hint="default"/>
+      </w:rPr>
+    </w:lvl>
+    <w:lvl w:ilvl="2" w:tplc="041B001B" w:tentative="1">
+      <w:start w:val="1"/>
+      <w:numFmt w:val="lowerRoman"/>
+      <w:lvlText w:val="%3."/>
+      <w:lvlJc w:val="right"/>
+      <w:pPr>
+        <w:ind w:left="2160" w:hanging="180"/>
+      </w:pPr>
+    </w:lvl>
+    <w:lvl w:ilvl="3" w:tplc="041B000F" w:tentative="1">
+      <w:start w:val="1"/>
+      <w:numFmt w:val="decimal"/>
+      <w:lvlText w:val="%4."/>
+      <w:lvlJc w:val="left"/>
+      <w:pPr>
+        <w:ind w:left="2880" w:hanging="360"/>
+      </w:pPr>
+    </w:lvl>
+    <w:lvl w:ilvl="4" w:tplc="041B0019" w:tentative="1">
+      <w:start w:val="1"/>
+      <w:numFmt w:val="lowerLetter"/>
+      <w:lvlText w:val="%5."/>
+      <w:lvlJc w:val="left"/>
+      <w:pPr>
+        <w:ind w:left="3600" w:hanging="360"/>
+      </w:pPr>
+    </w:lvl>
+    <w:lvl w:ilvl="5" w:tplc="041B001B" w:tentative="1">
+      <w:start w:val="1"/>
+      <w:numFmt w:val="lowerRoman"/>
+      <w:lvlText w:val="%6."/>
+      <w:lvlJc w:val="right"/>
+      <w:pPr>
+        <w:ind w:left="4320" w:hanging="180"/>
+      </w:pPr>
+    </w:lvl>
+    <w:lvl w:ilvl="6" w:tplc="041B000F" w:tentative="1">
+      <w:start w:val="1"/>
+      <w:numFmt w:val="decimal"/>
+      <w:lvlText w:val="%7."/>
+      <w:lvlJc w:val="left"/>
+      <w:pPr>
+        <w:ind w:left="5040" w:hanging="360"/>
+      </w:pPr>
+    </w:lvl>
+    <w:lvl w:ilvl="7" w:tplc="041B0019" w:tentative="1">
+      <w:start w:val="1"/>
+      <w:numFmt w:val="lowerLetter"/>
+      <w:lvlText w:val="%8."/>
+      <w:lvlJc w:val="left"/>
+      <w:pPr>
+        <w:ind w:left="5760" w:hanging="360"/>
+      </w:pPr>
+    </w:lvl>
+    <w:lvl w:ilvl="8" w:tplc="041B001B" w:tentative="1">
+      <w:start w:val="1"/>
+      <w:numFmt w:val="lowerRoman"/>
+      <w:lvlText w:val="%9."/>
+      <w:lvlJc w:val="right"/>
+      <w:pPr>
+        <w:ind w:left="6480" w:hanging="180"/>
+      </w:pPr>
+    </w:lvl>
+  </w:abstractNum>
+  <w:abstractNum w:abstractNumId="6" w15:restartNumberingAfterBreak="0">
     <w:nsid w:val="61886971"/>
     <w:multiLevelType w:val="hybridMultilevel"/>
     <w:tmpl w:val="F5CC1E52"/>
@@ -1723,11 +4139,353 @@
       </w:rPr>
     </w:lvl>
   </w:abstractNum>
+  <w:abstractNum w:abstractNumId="7" w15:restartNumberingAfterBreak="0">
+    <w:nsid w:val="6660400B"/>
+    <w:multiLevelType w:val="hybridMultilevel"/>
+    <w:tmpl w:val="489A926E"/>
+    <w:lvl w:ilvl="0" w:tplc="041B0001">
+      <w:start w:val="1"/>
+      <w:numFmt w:val="bullet"/>
+      <w:lvlText w:val=""/>
+      <w:lvlJc w:val="left"/>
+      <w:pPr>
+        <w:ind w:left="1440" w:hanging="360"/>
+      </w:pPr>
+      <w:rPr>
+        <w:rFonts w:ascii="Symbol" w:hAnsi="Symbol" w:hint="default"/>
+      </w:rPr>
+    </w:lvl>
+    <w:lvl w:ilvl="1" w:tplc="041B0003" w:tentative="1">
+      <w:start w:val="1"/>
+      <w:numFmt w:val="bullet"/>
+      <w:lvlText w:val="o"/>
+      <w:lvlJc w:val="left"/>
+      <w:pPr>
+        <w:ind w:left="2160" w:hanging="360"/>
+      </w:pPr>
+      <w:rPr>
+        <w:rFonts w:ascii="Courier New" w:hAnsi="Courier New" w:cs="Courier New" w:hint="default"/>
+      </w:rPr>
+    </w:lvl>
+    <w:lvl w:ilvl="2" w:tplc="041B0005" w:tentative="1">
+      <w:start w:val="1"/>
+      <w:numFmt w:val="bullet"/>
+      <w:lvlText w:val=""/>
+      <w:lvlJc w:val="left"/>
+      <w:pPr>
+        <w:ind w:left="2880" w:hanging="360"/>
+      </w:pPr>
+      <w:rPr>
+        <w:rFonts w:ascii="Wingdings" w:hAnsi="Wingdings" w:hint="default"/>
+      </w:rPr>
+    </w:lvl>
+    <w:lvl w:ilvl="3" w:tplc="041B0001" w:tentative="1">
+      <w:start w:val="1"/>
+      <w:numFmt w:val="bullet"/>
+      <w:lvlText w:val=""/>
+      <w:lvlJc w:val="left"/>
+      <w:pPr>
+        <w:ind w:left="3600" w:hanging="360"/>
+      </w:pPr>
+      <w:rPr>
+        <w:rFonts w:ascii="Symbol" w:hAnsi="Symbol" w:hint="default"/>
+      </w:rPr>
+    </w:lvl>
+    <w:lvl w:ilvl="4" w:tplc="041B0003" w:tentative="1">
+      <w:start w:val="1"/>
+      <w:numFmt w:val="bullet"/>
+      <w:lvlText w:val="o"/>
+      <w:lvlJc w:val="left"/>
+      <w:pPr>
+        <w:ind w:left="4320" w:hanging="360"/>
+      </w:pPr>
+      <w:rPr>
+        <w:rFonts w:ascii="Courier New" w:hAnsi="Courier New" w:cs="Courier New" w:hint="default"/>
+      </w:rPr>
+    </w:lvl>
+    <w:lvl w:ilvl="5" w:tplc="041B0005" w:tentative="1">
+      <w:start w:val="1"/>
+      <w:numFmt w:val="bullet"/>
+      <w:lvlText w:val=""/>
+      <w:lvlJc w:val="left"/>
+      <w:pPr>
+        <w:ind w:left="5040" w:hanging="360"/>
+      </w:pPr>
+      <w:rPr>
+        <w:rFonts w:ascii="Wingdings" w:hAnsi="Wingdings" w:hint="default"/>
+      </w:rPr>
+    </w:lvl>
+    <w:lvl w:ilvl="6" w:tplc="041B0001" w:tentative="1">
+      <w:start w:val="1"/>
+      <w:numFmt w:val="bullet"/>
+      <w:lvlText w:val=""/>
+      <w:lvlJc w:val="left"/>
+      <w:pPr>
+        <w:ind w:left="5760" w:hanging="360"/>
+      </w:pPr>
+      <w:rPr>
+        <w:rFonts w:ascii="Symbol" w:hAnsi="Symbol" w:hint="default"/>
+      </w:rPr>
+    </w:lvl>
+    <w:lvl w:ilvl="7" w:tplc="041B0003" w:tentative="1">
+      <w:start w:val="1"/>
+      <w:numFmt w:val="bullet"/>
+      <w:lvlText w:val="o"/>
+      <w:lvlJc w:val="left"/>
+      <w:pPr>
+        <w:ind w:left="6480" w:hanging="360"/>
+      </w:pPr>
+      <w:rPr>
+        <w:rFonts w:ascii="Courier New" w:hAnsi="Courier New" w:cs="Courier New" w:hint="default"/>
+      </w:rPr>
+    </w:lvl>
+    <w:lvl w:ilvl="8" w:tplc="041B0005" w:tentative="1">
+      <w:start w:val="1"/>
+      <w:numFmt w:val="bullet"/>
+      <w:lvlText w:val=""/>
+      <w:lvlJc w:val="left"/>
+      <w:pPr>
+        <w:ind w:left="7200" w:hanging="360"/>
+      </w:pPr>
+      <w:rPr>
+        <w:rFonts w:ascii="Wingdings" w:hAnsi="Wingdings" w:hint="default"/>
+      </w:rPr>
+    </w:lvl>
+  </w:abstractNum>
+  <w:abstractNum w:abstractNumId="8" w15:restartNumberingAfterBreak="0">
+    <w:nsid w:val="677078DF"/>
+    <w:multiLevelType w:val="hybridMultilevel"/>
+    <w:tmpl w:val="8696C786"/>
+    <w:lvl w:ilvl="0" w:tplc="041B0001">
+      <w:start w:val="1"/>
+      <w:numFmt w:val="bullet"/>
+      <w:lvlText w:val=""/>
+      <w:lvlJc w:val="left"/>
+      <w:pPr>
+        <w:ind w:left="720" w:hanging="360"/>
+      </w:pPr>
+      <w:rPr>
+        <w:rFonts w:ascii="Symbol" w:hAnsi="Symbol" w:hint="default"/>
+      </w:rPr>
+    </w:lvl>
+    <w:lvl w:ilvl="1" w:tplc="041B0003" w:tentative="1">
+      <w:start w:val="1"/>
+      <w:numFmt w:val="bullet"/>
+      <w:lvlText w:val="o"/>
+      <w:lvlJc w:val="left"/>
+      <w:pPr>
+        <w:ind w:left="1440" w:hanging="360"/>
+      </w:pPr>
+      <w:rPr>
+        <w:rFonts w:ascii="Courier New" w:hAnsi="Courier New" w:cs="Courier New" w:hint="default"/>
+      </w:rPr>
+    </w:lvl>
+    <w:lvl w:ilvl="2" w:tplc="041B0005" w:tentative="1">
+      <w:start w:val="1"/>
+      <w:numFmt w:val="bullet"/>
+      <w:lvlText w:val=""/>
+      <w:lvlJc w:val="left"/>
+      <w:pPr>
+        <w:ind w:left="2160" w:hanging="360"/>
+      </w:pPr>
+      <w:rPr>
+        <w:rFonts w:ascii="Wingdings" w:hAnsi="Wingdings" w:hint="default"/>
+      </w:rPr>
+    </w:lvl>
+    <w:lvl w:ilvl="3" w:tplc="041B0001" w:tentative="1">
+      <w:start w:val="1"/>
+      <w:numFmt w:val="bullet"/>
+      <w:lvlText w:val=""/>
+      <w:lvlJc w:val="left"/>
+      <w:pPr>
+        <w:ind w:left="2880" w:hanging="360"/>
+      </w:pPr>
+      <w:rPr>
+        <w:rFonts w:ascii="Symbol" w:hAnsi="Symbol" w:hint="default"/>
+      </w:rPr>
+    </w:lvl>
+    <w:lvl w:ilvl="4" w:tplc="041B0003" w:tentative="1">
+      <w:start w:val="1"/>
+      <w:numFmt w:val="bullet"/>
+      <w:lvlText w:val="o"/>
+      <w:lvlJc w:val="left"/>
+      <w:pPr>
+        <w:ind w:left="3600" w:hanging="360"/>
+      </w:pPr>
+      <w:rPr>
+        <w:rFonts w:ascii="Courier New" w:hAnsi="Courier New" w:cs="Courier New" w:hint="default"/>
+      </w:rPr>
+    </w:lvl>
+    <w:lvl w:ilvl="5" w:tplc="041B0005" w:tentative="1">
+      <w:start w:val="1"/>
+      <w:numFmt w:val="bullet"/>
+      <w:lvlText w:val=""/>
+      <w:lvlJc w:val="left"/>
+      <w:pPr>
+        <w:ind w:left="4320" w:hanging="360"/>
+      </w:pPr>
+      <w:rPr>
+        <w:rFonts w:ascii="Wingdings" w:hAnsi="Wingdings" w:hint="default"/>
+      </w:rPr>
+    </w:lvl>
+    <w:lvl w:ilvl="6" w:tplc="041B0001" w:tentative="1">
+      <w:start w:val="1"/>
+      <w:numFmt w:val="bullet"/>
+      <w:lvlText w:val=""/>
+      <w:lvlJc w:val="left"/>
+      <w:pPr>
+        <w:ind w:left="5040" w:hanging="360"/>
+      </w:pPr>
+      <w:rPr>
+        <w:rFonts w:ascii="Symbol" w:hAnsi="Symbol" w:hint="default"/>
+      </w:rPr>
+    </w:lvl>
+    <w:lvl w:ilvl="7" w:tplc="041B0003" w:tentative="1">
+      <w:start w:val="1"/>
+      <w:numFmt w:val="bullet"/>
+      <w:lvlText w:val="o"/>
+      <w:lvlJc w:val="left"/>
+      <w:pPr>
+        <w:ind w:left="5760" w:hanging="360"/>
+      </w:pPr>
+      <w:rPr>
+        <w:rFonts w:ascii="Courier New" w:hAnsi="Courier New" w:cs="Courier New" w:hint="default"/>
+      </w:rPr>
+    </w:lvl>
+    <w:lvl w:ilvl="8" w:tplc="041B0005" w:tentative="1">
+      <w:start w:val="1"/>
+      <w:numFmt w:val="bullet"/>
+      <w:lvlText w:val=""/>
+      <w:lvlJc w:val="left"/>
+      <w:pPr>
+        <w:ind w:left="6480" w:hanging="360"/>
+      </w:pPr>
+      <w:rPr>
+        <w:rFonts w:ascii="Wingdings" w:hAnsi="Wingdings" w:hint="default"/>
+      </w:rPr>
+    </w:lvl>
+  </w:abstractNum>
+  <w:abstractNum w:abstractNumId="9" w15:restartNumberingAfterBreak="0">
+    <w:nsid w:val="738916C2"/>
+    <w:multiLevelType w:val="hybridMultilevel"/>
+    <w:tmpl w:val="DE32BB3E"/>
+    <w:lvl w:ilvl="0" w:tplc="7D14DD96">
+      <w:start w:val="1"/>
+      <w:numFmt w:val="decimal"/>
+      <w:lvlText w:val="%1)"/>
+      <w:lvlJc w:val="left"/>
+      <w:pPr>
+        <w:ind w:left="720" w:hanging="360"/>
+      </w:pPr>
+      <w:rPr>
+        <w:rFonts w:hint="default"/>
+      </w:rPr>
+    </w:lvl>
+    <w:lvl w:ilvl="1" w:tplc="041B0001">
+      <w:start w:val="1"/>
+      <w:numFmt w:val="bullet"/>
+      <w:lvlText w:val=""/>
+      <w:lvlJc w:val="left"/>
+      <w:pPr>
+        <w:ind w:left="1440" w:hanging="360"/>
+      </w:pPr>
+      <w:rPr>
+        <w:rFonts w:ascii="Symbol" w:hAnsi="Symbol" w:hint="default"/>
+      </w:rPr>
+    </w:lvl>
+    <w:lvl w:ilvl="2" w:tplc="041B001B">
+      <w:start w:val="1"/>
+      <w:numFmt w:val="lowerRoman"/>
+      <w:lvlText w:val="%3."/>
+      <w:lvlJc w:val="right"/>
+      <w:pPr>
+        <w:ind w:left="2160" w:hanging="180"/>
+      </w:pPr>
+    </w:lvl>
+    <w:lvl w:ilvl="3" w:tplc="041B000F" w:tentative="1">
+      <w:start w:val="1"/>
+      <w:numFmt w:val="decimal"/>
+      <w:lvlText w:val="%4."/>
+      <w:lvlJc w:val="left"/>
+      <w:pPr>
+        <w:ind w:left="2880" w:hanging="360"/>
+      </w:pPr>
+    </w:lvl>
+    <w:lvl w:ilvl="4" w:tplc="041B0019" w:tentative="1">
+      <w:start w:val="1"/>
+      <w:numFmt w:val="lowerLetter"/>
+      <w:lvlText w:val="%5."/>
+      <w:lvlJc w:val="left"/>
+      <w:pPr>
+        <w:ind w:left="3600" w:hanging="360"/>
+      </w:pPr>
+    </w:lvl>
+    <w:lvl w:ilvl="5" w:tplc="041B001B" w:tentative="1">
+      <w:start w:val="1"/>
+      <w:numFmt w:val="lowerRoman"/>
+      <w:lvlText w:val="%6."/>
+      <w:lvlJc w:val="right"/>
+      <w:pPr>
+        <w:ind w:left="4320" w:hanging="180"/>
+      </w:pPr>
+    </w:lvl>
+    <w:lvl w:ilvl="6" w:tplc="041B000F" w:tentative="1">
+      <w:start w:val="1"/>
+      <w:numFmt w:val="decimal"/>
+      <w:lvlText w:val="%7."/>
+      <w:lvlJc w:val="left"/>
+      <w:pPr>
+        <w:ind w:left="5040" w:hanging="360"/>
+      </w:pPr>
+    </w:lvl>
+    <w:lvl w:ilvl="7" w:tplc="041B0019" w:tentative="1">
+      <w:start w:val="1"/>
+      <w:numFmt w:val="lowerLetter"/>
+      <w:lvlText w:val="%8."/>
+      <w:lvlJc w:val="left"/>
+      <w:pPr>
+        <w:ind w:left="5760" w:hanging="360"/>
+      </w:pPr>
+    </w:lvl>
+    <w:lvl w:ilvl="8" w:tplc="041B001B" w:tentative="1">
+      <w:start w:val="1"/>
+      <w:numFmt w:val="lowerRoman"/>
+      <w:lvlText w:val="%9."/>
+      <w:lvlJc w:val="right"/>
+      <w:pPr>
+        <w:ind w:left="6480" w:hanging="180"/>
+      </w:pPr>
+    </w:lvl>
+  </w:abstractNum>
   <w:num w:numId="1" w16cid:durableId="1752046017">
+    <w:abstractNumId w:val="6"/>
+  </w:num>
+  <w:num w:numId="2" w16cid:durableId="1498686790">
     <w:abstractNumId w:val="1"/>
   </w:num>
-  <w:num w:numId="2" w16cid:durableId="1498686790">
+  <w:num w:numId="3" w16cid:durableId="48041066">
+    <w:abstractNumId w:val="8"/>
+  </w:num>
+  <w:num w:numId="4" w16cid:durableId="746197719">
+    <w:abstractNumId w:val="7"/>
+  </w:num>
+  <w:num w:numId="5" w16cid:durableId="1734691780">
+    <w:abstractNumId w:val="5"/>
+  </w:num>
+  <w:num w:numId="6" w16cid:durableId="294024308">
+    <w:abstractNumId w:val="2"/>
+  </w:num>
+  <w:num w:numId="7" w16cid:durableId="1126505332">
     <w:abstractNumId w:val="0"/>
+  </w:num>
+  <w:num w:numId="8" w16cid:durableId="1726683695">
+    <w:abstractNumId w:val="3"/>
+  </w:num>
+  <w:num w:numId="9" w16cid:durableId="1485585299">
+    <w:abstractNumId w:val="9"/>
+  </w:num>
+  <w:num w:numId="10" w16cid:durableId="1558781056">
+    <w:abstractNumId w:val="4"/>
   </w:num>
 </w:numbering>
 </file>
@@ -2129,18 +4887,18 @@
     <w:lsdException w:name="Unresolved Mention" w:semiHidden="1" w:unhideWhenUsed="1"/>
     <w:lsdException w:name="Smart Link" w:semiHidden="1" w:unhideWhenUsed="1"/>
   </w:latentStyles>
-  <w:style w:type="paragraph" w:default="1" w:styleId="Normal">
+  <w:style w:type="paragraph" w:default="1" w:styleId="Normlny">
     <w:name w:val="Normal"/>
     <w:qFormat/>
     <w:rPr>
       <w:lang w:val="sk-SK"/>
     </w:rPr>
   </w:style>
-  <w:style w:type="paragraph" w:styleId="Heading1">
+  <w:style w:type="paragraph" w:styleId="Nadpis1">
     <w:name w:val="heading 1"/>
-    <w:basedOn w:val="Normal"/>
-    <w:next w:val="Normal"/>
-    <w:link w:val="Heading1Char"/>
+    <w:basedOn w:val="Normlny"/>
+    <w:next w:val="Normlny"/>
+    <w:link w:val="Nadpis1Char"/>
     <w:uiPriority w:val="9"/>
     <w:qFormat/>
     <w:rsid w:val="001F1FAC"/>
@@ -2157,11 +4915,11 @@
       <w:szCs w:val="40"/>
     </w:rPr>
   </w:style>
-  <w:style w:type="paragraph" w:styleId="Heading2">
+  <w:style w:type="paragraph" w:styleId="Nadpis2">
     <w:name w:val="heading 2"/>
-    <w:basedOn w:val="Normal"/>
-    <w:next w:val="Normal"/>
-    <w:link w:val="Heading2Char"/>
+    <w:basedOn w:val="Normlny"/>
+    <w:next w:val="Normlny"/>
+    <w:link w:val="Nadpis2Char"/>
     <w:uiPriority w:val="9"/>
     <w:semiHidden/>
     <w:unhideWhenUsed/>
@@ -2180,11 +4938,11 @@
       <w:szCs w:val="32"/>
     </w:rPr>
   </w:style>
-  <w:style w:type="paragraph" w:styleId="Heading3">
+  <w:style w:type="paragraph" w:styleId="Nadpis3">
     <w:name w:val="heading 3"/>
-    <w:basedOn w:val="Normal"/>
-    <w:next w:val="Normal"/>
-    <w:link w:val="Heading3Char"/>
+    <w:basedOn w:val="Normlny"/>
+    <w:next w:val="Normlny"/>
+    <w:link w:val="Nadpis3Char"/>
     <w:uiPriority w:val="9"/>
     <w:unhideWhenUsed/>
     <w:qFormat/>
@@ -2202,11 +4960,11 @@
       <w:szCs w:val="28"/>
     </w:rPr>
   </w:style>
-  <w:style w:type="paragraph" w:styleId="Heading4">
+  <w:style w:type="paragraph" w:styleId="Nadpis4">
     <w:name w:val="heading 4"/>
-    <w:basedOn w:val="Normal"/>
-    <w:next w:val="Normal"/>
-    <w:link w:val="Heading4Char"/>
+    <w:basedOn w:val="Normlny"/>
+    <w:next w:val="Normlny"/>
+    <w:link w:val="Nadpis4Char"/>
     <w:uiPriority w:val="9"/>
     <w:semiHidden/>
     <w:unhideWhenUsed/>
@@ -2225,11 +4983,11 @@
       <w:color w:val="0F4761" w:themeColor="accent1" w:themeShade="BF"/>
     </w:rPr>
   </w:style>
-  <w:style w:type="paragraph" w:styleId="Heading5">
+  <w:style w:type="paragraph" w:styleId="Nadpis5">
     <w:name w:val="heading 5"/>
-    <w:basedOn w:val="Normal"/>
-    <w:next w:val="Normal"/>
-    <w:link w:val="Heading5Char"/>
+    <w:basedOn w:val="Normlny"/>
+    <w:next w:val="Normlny"/>
+    <w:link w:val="Nadpis5Char"/>
     <w:uiPriority w:val="9"/>
     <w:semiHidden/>
     <w:unhideWhenUsed/>
@@ -2246,11 +5004,11 @@
       <w:color w:val="0F4761" w:themeColor="accent1" w:themeShade="BF"/>
     </w:rPr>
   </w:style>
-  <w:style w:type="paragraph" w:styleId="Heading6">
+  <w:style w:type="paragraph" w:styleId="Nadpis6">
     <w:name w:val="heading 6"/>
-    <w:basedOn w:val="Normal"/>
-    <w:next w:val="Normal"/>
-    <w:link w:val="Heading6Char"/>
+    <w:basedOn w:val="Normlny"/>
+    <w:next w:val="Normlny"/>
+    <w:link w:val="Nadpis6Char"/>
     <w:uiPriority w:val="9"/>
     <w:semiHidden/>
     <w:unhideWhenUsed/>
@@ -2269,11 +5027,11 @@
       <w:color w:val="595959" w:themeColor="text1" w:themeTint="A6"/>
     </w:rPr>
   </w:style>
-  <w:style w:type="paragraph" w:styleId="Heading7">
+  <w:style w:type="paragraph" w:styleId="Nadpis7">
     <w:name w:val="heading 7"/>
-    <w:basedOn w:val="Normal"/>
-    <w:next w:val="Normal"/>
-    <w:link w:val="Heading7Char"/>
+    <w:basedOn w:val="Normlny"/>
+    <w:next w:val="Normlny"/>
+    <w:link w:val="Nadpis7Char"/>
     <w:uiPriority w:val="9"/>
     <w:semiHidden/>
     <w:unhideWhenUsed/>
@@ -2290,11 +5048,11 @@
       <w:color w:val="595959" w:themeColor="text1" w:themeTint="A6"/>
     </w:rPr>
   </w:style>
-  <w:style w:type="paragraph" w:styleId="Heading8">
+  <w:style w:type="paragraph" w:styleId="Nadpis8">
     <w:name w:val="heading 8"/>
-    <w:basedOn w:val="Normal"/>
-    <w:next w:val="Normal"/>
-    <w:link w:val="Heading8Char"/>
+    <w:basedOn w:val="Normlny"/>
+    <w:next w:val="Normlny"/>
+    <w:link w:val="Nadpis8Char"/>
     <w:uiPriority w:val="9"/>
     <w:semiHidden/>
     <w:unhideWhenUsed/>
@@ -2313,11 +5071,11 @@
       <w:color w:val="272727" w:themeColor="text1" w:themeTint="D8"/>
     </w:rPr>
   </w:style>
-  <w:style w:type="paragraph" w:styleId="Heading9">
+  <w:style w:type="paragraph" w:styleId="Nadpis9">
     <w:name w:val="heading 9"/>
-    <w:basedOn w:val="Normal"/>
-    <w:next w:val="Normal"/>
-    <w:link w:val="Heading9Char"/>
+    <w:basedOn w:val="Normlny"/>
+    <w:next w:val="Normlny"/>
+    <w:link w:val="Nadpis9Char"/>
     <w:uiPriority w:val="9"/>
     <w:semiHidden/>
     <w:unhideWhenUsed/>
@@ -2334,12 +5092,12 @@
       <w:color w:val="272727" w:themeColor="text1" w:themeTint="D8"/>
     </w:rPr>
   </w:style>
-  <w:style w:type="character" w:default="1" w:styleId="DefaultParagraphFont">
+  <w:style w:type="character" w:default="1" w:styleId="Predvolenpsmoodseku">
     <w:name w:val="Default Paragraph Font"/>
     <w:uiPriority w:val="1"/>
     <w:unhideWhenUsed/>
   </w:style>
-  <w:style w:type="table" w:default="1" w:styleId="TableNormal">
+  <w:style w:type="table" w:default="1" w:styleId="Normlnatabuka">
     <w:name w:val="Normal Table"/>
     <w:uiPriority w:val="99"/>
     <w:semiHidden/>
@@ -2354,16 +5112,16 @@
       </w:tblCellMar>
     </w:tblPr>
   </w:style>
-  <w:style w:type="numbering" w:default="1" w:styleId="NoList">
+  <w:style w:type="numbering" w:default="1" w:styleId="Bezzoznamu">
     <w:name w:val="No List"/>
     <w:uiPriority w:val="99"/>
     <w:semiHidden/>
     <w:unhideWhenUsed/>
   </w:style>
-  <w:style w:type="character" w:customStyle="1" w:styleId="Heading1Char">
-    <w:name w:val="Heading 1 Char"/>
-    <w:basedOn w:val="DefaultParagraphFont"/>
-    <w:link w:val="Heading1"/>
+  <w:style w:type="character" w:customStyle="1" w:styleId="Nadpis1Char">
+    <w:name w:val="Nadpis 1 Char"/>
+    <w:basedOn w:val="Predvolenpsmoodseku"/>
+    <w:link w:val="Nadpis1"/>
     <w:uiPriority w:val="9"/>
     <w:rsid w:val="001F1FAC"/>
     <w:rPr>
@@ -2374,10 +5132,10 @@
       <w:lang w:val="sk-SK"/>
     </w:rPr>
   </w:style>
-  <w:style w:type="character" w:customStyle="1" w:styleId="Heading2Char">
-    <w:name w:val="Heading 2 Char"/>
-    <w:basedOn w:val="DefaultParagraphFont"/>
-    <w:link w:val="Heading2"/>
+  <w:style w:type="character" w:customStyle="1" w:styleId="Nadpis2Char">
+    <w:name w:val="Nadpis 2 Char"/>
+    <w:basedOn w:val="Predvolenpsmoodseku"/>
+    <w:link w:val="Nadpis2"/>
     <w:uiPriority w:val="9"/>
     <w:semiHidden/>
     <w:rsid w:val="001F1FAC"/>
@@ -2389,10 +5147,10 @@
       <w:lang w:val="sk-SK"/>
     </w:rPr>
   </w:style>
-  <w:style w:type="character" w:customStyle="1" w:styleId="Heading3Char">
-    <w:name w:val="Heading 3 Char"/>
-    <w:basedOn w:val="DefaultParagraphFont"/>
-    <w:link w:val="Heading3"/>
+  <w:style w:type="character" w:customStyle="1" w:styleId="Nadpis3Char">
+    <w:name w:val="Nadpis 3 Char"/>
+    <w:basedOn w:val="Predvolenpsmoodseku"/>
+    <w:link w:val="Nadpis3"/>
     <w:uiPriority w:val="9"/>
     <w:rsid w:val="001F1FAC"/>
     <w:rPr>
@@ -2403,10 +5161,10 @@
       <w:lang w:val="sk-SK"/>
     </w:rPr>
   </w:style>
-  <w:style w:type="character" w:customStyle="1" w:styleId="Heading4Char">
-    <w:name w:val="Heading 4 Char"/>
-    <w:basedOn w:val="DefaultParagraphFont"/>
-    <w:link w:val="Heading4"/>
+  <w:style w:type="character" w:customStyle="1" w:styleId="Nadpis4Char">
+    <w:name w:val="Nadpis 4 Char"/>
+    <w:basedOn w:val="Predvolenpsmoodseku"/>
+    <w:link w:val="Nadpis4"/>
     <w:uiPriority w:val="9"/>
     <w:semiHidden/>
     <w:rsid w:val="001F1FAC"/>
@@ -2418,10 +5176,10 @@
       <w:lang w:val="sk-SK"/>
     </w:rPr>
   </w:style>
-  <w:style w:type="character" w:customStyle="1" w:styleId="Heading5Char">
-    <w:name w:val="Heading 5 Char"/>
-    <w:basedOn w:val="DefaultParagraphFont"/>
-    <w:link w:val="Heading5"/>
+  <w:style w:type="character" w:customStyle="1" w:styleId="Nadpis5Char">
+    <w:name w:val="Nadpis 5 Char"/>
+    <w:basedOn w:val="Predvolenpsmoodseku"/>
+    <w:link w:val="Nadpis5"/>
     <w:uiPriority w:val="9"/>
     <w:semiHidden/>
     <w:rsid w:val="001F1FAC"/>
@@ -2431,10 +5189,10 @@
       <w:lang w:val="sk-SK"/>
     </w:rPr>
   </w:style>
-  <w:style w:type="character" w:customStyle="1" w:styleId="Heading6Char">
-    <w:name w:val="Heading 6 Char"/>
-    <w:basedOn w:val="DefaultParagraphFont"/>
-    <w:link w:val="Heading6"/>
+  <w:style w:type="character" w:customStyle="1" w:styleId="Nadpis6Char">
+    <w:name w:val="Nadpis 6 Char"/>
+    <w:basedOn w:val="Predvolenpsmoodseku"/>
+    <w:link w:val="Nadpis6"/>
     <w:uiPriority w:val="9"/>
     <w:semiHidden/>
     <w:rsid w:val="001F1FAC"/>
@@ -2446,10 +5204,10 @@
       <w:lang w:val="sk-SK"/>
     </w:rPr>
   </w:style>
-  <w:style w:type="character" w:customStyle="1" w:styleId="Heading7Char">
-    <w:name w:val="Heading 7 Char"/>
-    <w:basedOn w:val="DefaultParagraphFont"/>
-    <w:link w:val="Heading7"/>
+  <w:style w:type="character" w:customStyle="1" w:styleId="Nadpis7Char">
+    <w:name w:val="Nadpis 7 Char"/>
+    <w:basedOn w:val="Predvolenpsmoodseku"/>
+    <w:link w:val="Nadpis7"/>
     <w:uiPriority w:val="9"/>
     <w:semiHidden/>
     <w:rsid w:val="001F1FAC"/>
@@ -2459,10 +5217,10 @@
       <w:lang w:val="sk-SK"/>
     </w:rPr>
   </w:style>
-  <w:style w:type="character" w:customStyle="1" w:styleId="Heading8Char">
-    <w:name w:val="Heading 8 Char"/>
-    <w:basedOn w:val="DefaultParagraphFont"/>
-    <w:link w:val="Heading8"/>
+  <w:style w:type="character" w:customStyle="1" w:styleId="Nadpis8Char">
+    <w:name w:val="Nadpis 8 Char"/>
+    <w:basedOn w:val="Predvolenpsmoodseku"/>
+    <w:link w:val="Nadpis8"/>
     <w:uiPriority w:val="9"/>
     <w:semiHidden/>
     <w:rsid w:val="001F1FAC"/>
@@ -2474,10 +5232,10 @@
       <w:lang w:val="sk-SK"/>
     </w:rPr>
   </w:style>
-  <w:style w:type="character" w:customStyle="1" w:styleId="Heading9Char">
-    <w:name w:val="Heading 9 Char"/>
-    <w:basedOn w:val="DefaultParagraphFont"/>
-    <w:link w:val="Heading9"/>
+  <w:style w:type="character" w:customStyle="1" w:styleId="Nadpis9Char">
+    <w:name w:val="Nadpis 9 Char"/>
+    <w:basedOn w:val="Predvolenpsmoodseku"/>
+    <w:link w:val="Nadpis9"/>
     <w:uiPriority w:val="9"/>
     <w:semiHidden/>
     <w:rsid w:val="001F1FAC"/>
@@ -2487,11 +5245,11 @@
       <w:lang w:val="sk-SK"/>
     </w:rPr>
   </w:style>
-  <w:style w:type="paragraph" w:styleId="Title">
+  <w:style w:type="paragraph" w:styleId="Nzov">
     <w:name w:val="Title"/>
-    <w:basedOn w:val="Normal"/>
-    <w:next w:val="Normal"/>
-    <w:link w:val="TitleChar"/>
+    <w:basedOn w:val="Normlny"/>
+    <w:next w:val="Normlny"/>
+    <w:link w:val="NzovChar"/>
     <w:uiPriority w:val="10"/>
     <w:qFormat/>
     <w:rsid w:val="001F1FAC"/>
@@ -2507,10 +5265,10 @@
       <w:szCs w:val="56"/>
     </w:rPr>
   </w:style>
-  <w:style w:type="character" w:customStyle="1" w:styleId="TitleChar">
-    <w:name w:val="Title Char"/>
-    <w:basedOn w:val="DefaultParagraphFont"/>
-    <w:link w:val="Title"/>
+  <w:style w:type="character" w:customStyle="1" w:styleId="NzovChar">
+    <w:name w:val="Názov Char"/>
+    <w:basedOn w:val="Predvolenpsmoodseku"/>
+    <w:link w:val="Nzov"/>
     <w:uiPriority w:val="10"/>
     <w:rsid w:val="001F1FAC"/>
     <w:rPr>
@@ -2522,11 +5280,11 @@
       <w:lang w:val="sk-SK"/>
     </w:rPr>
   </w:style>
-  <w:style w:type="paragraph" w:styleId="Subtitle">
+  <w:style w:type="paragraph" w:styleId="Podtitul">
     <w:name w:val="Subtitle"/>
-    <w:basedOn w:val="Normal"/>
-    <w:next w:val="Normal"/>
-    <w:link w:val="SubtitleChar"/>
+    <w:basedOn w:val="Normlny"/>
+    <w:next w:val="Normlny"/>
+    <w:link w:val="PodtitulChar"/>
     <w:uiPriority w:val="11"/>
     <w:qFormat/>
     <w:rsid w:val="001F1FAC"/>
@@ -2543,10 +5301,10 @@
       <w:szCs w:val="28"/>
     </w:rPr>
   </w:style>
-  <w:style w:type="character" w:customStyle="1" w:styleId="SubtitleChar">
-    <w:name w:val="Subtitle Char"/>
-    <w:basedOn w:val="DefaultParagraphFont"/>
-    <w:link w:val="Subtitle"/>
+  <w:style w:type="character" w:customStyle="1" w:styleId="PodtitulChar">
+    <w:name w:val="Podtitul Char"/>
+    <w:basedOn w:val="Predvolenpsmoodseku"/>
+    <w:link w:val="Podtitul"/>
     <w:uiPriority w:val="11"/>
     <w:rsid w:val="001F1FAC"/>
     <w:rPr>
@@ -2558,11 +5316,11 @@
       <w:lang w:val="sk-SK"/>
     </w:rPr>
   </w:style>
-  <w:style w:type="paragraph" w:styleId="Quote">
+  <w:style w:type="paragraph" w:styleId="Citcia">
     <w:name w:val="Quote"/>
-    <w:basedOn w:val="Normal"/>
-    <w:next w:val="Normal"/>
-    <w:link w:val="QuoteChar"/>
+    <w:basedOn w:val="Normlny"/>
+    <w:next w:val="Normlny"/>
+    <w:link w:val="CitciaChar"/>
     <w:uiPriority w:val="29"/>
     <w:qFormat/>
     <w:rsid w:val="001F1FAC"/>
@@ -2576,10 +5334,10 @@
       <w:color w:val="404040" w:themeColor="text1" w:themeTint="BF"/>
     </w:rPr>
   </w:style>
-  <w:style w:type="character" w:customStyle="1" w:styleId="QuoteChar">
-    <w:name w:val="Quote Char"/>
-    <w:basedOn w:val="DefaultParagraphFont"/>
-    <w:link w:val="Quote"/>
+  <w:style w:type="character" w:customStyle="1" w:styleId="CitciaChar">
+    <w:name w:val="Citácia Char"/>
+    <w:basedOn w:val="Predvolenpsmoodseku"/>
+    <w:link w:val="Citcia"/>
     <w:uiPriority w:val="29"/>
     <w:rsid w:val="001F1FAC"/>
     <w:rPr>
@@ -2589,9 +5347,9 @@
       <w:lang w:val="sk-SK"/>
     </w:rPr>
   </w:style>
-  <w:style w:type="paragraph" w:styleId="ListParagraph">
+  <w:style w:type="paragraph" w:styleId="Odsekzoznamu">
     <w:name w:val="List Paragraph"/>
-    <w:basedOn w:val="Normal"/>
+    <w:basedOn w:val="Normlny"/>
     <w:uiPriority w:val="34"/>
     <w:qFormat/>
     <w:rsid w:val="001F1FAC"/>
@@ -2600,9 +5358,9 @@
       <w:contextualSpacing/>
     </w:pPr>
   </w:style>
-  <w:style w:type="character" w:styleId="IntenseEmphasis">
+  <w:style w:type="character" w:styleId="Intenzvnezvraznenie">
     <w:name w:val="Intense Emphasis"/>
-    <w:basedOn w:val="DefaultParagraphFont"/>
+    <w:basedOn w:val="Predvolenpsmoodseku"/>
     <w:uiPriority w:val="21"/>
     <w:qFormat/>
     <w:rsid w:val="001F1FAC"/>
@@ -2612,11 +5370,11 @@
       <w:color w:val="0F4761" w:themeColor="accent1" w:themeShade="BF"/>
     </w:rPr>
   </w:style>
-  <w:style w:type="paragraph" w:styleId="IntenseQuote">
+  <w:style w:type="paragraph" w:styleId="Zvraznencitcia">
     <w:name w:val="Intense Quote"/>
-    <w:basedOn w:val="Normal"/>
-    <w:next w:val="Normal"/>
-    <w:link w:val="IntenseQuoteChar"/>
+    <w:basedOn w:val="Normlny"/>
+    <w:next w:val="Normlny"/>
+    <w:link w:val="ZvraznencitciaChar"/>
     <w:uiPriority w:val="30"/>
     <w:qFormat/>
     <w:rsid w:val="001F1FAC"/>
@@ -2635,10 +5393,10 @@
       <w:color w:val="0F4761" w:themeColor="accent1" w:themeShade="BF"/>
     </w:rPr>
   </w:style>
-  <w:style w:type="character" w:customStyle="1" w:styleId="IntenseQuoteChar">
-    <w:name w:val="Intense Quote Char"/>
-    <w:basedOn w:val="DefaultParagraphFont"/>
-    <w:link w:val="IntenseQuote"/>
+  <w:style w:type="character" w:customStyle="1" w:styleId="ZvraznencitciaChar">
+    <w:name w:val="Zvýraznená citácia Char"/>
+    <w:basedOn w:val="Predvolenpsmoodseku"/>
+    <w:link w:val="Zvraznencitcia"/>
     <w:uiPriority w:val="30"/>
     <w:rsid w:val="001F1FAC"/>
     <w:rPr>
@@ -2648,9 +5406,9 @@
       <w:lang w:val="sk-SK"/>
     </w:rPr>
   </w:style>
-  <w:style w:type="character" w:styleId="IntenseReference">
+  <w:style w:type="character" w:styleId="Zvraznenodkaz">
     <w:name w:val="Intense Reference"/>
-    <w:basedOn w:val="DefaultParagraphFont"/>
+    <w:basedOn w:val="Predvolenpsmoodseku"/>
     <w:uiPriority w:val="32"/>
     <w:qFormat/>
     <w:rsid w:val="001F1FAC"/>
@@ -2662,9 +5420,9 @@
       <w:spacing w:val="5"/>
     </w:rPr>
   </w:style>
-  <w:style w:type="character" w:styleId="Hyperlink">
+  <w:style w:type="character" w:styleId="Hypertextovprepojenie">
     <w:name w:val="Hyperlink"/>
-    <w:basedOn w:val="DefaultParagraphFont"/>
+    <w:basedOn w:val="Predvolenpsmoodseku"/>
     <w:uiPriority w:val="99"/>
     <w:unhideWhenUsed/>
     <w:rsid w:val="00512F73"/>
@@ -2673,9 +5431,9 @@
       <w:u w:val="single"/>
     </w:rPr>
   </w:style>
-  <w:style w:type="character" w:styleId="UnresolvedMention">
+  <w:style w:type="character" w:styleId="Nevyrieenzmienka">
     <w:name w:val="Unresolved Mention"/>
-    <w:basedOn w:val="DefaultParagraphFont"/>
+    <w:basedOn w:val="Predvolenpsmoodseku"/>
     <w:uiPriority w:val="99"/>
     <w:semiHidden/>
     <w:unhideWhenUsed/>
@@ -2685,10 +5443,10 @@
       <w:shd w:val="clear" w:color="auto" w:fill="E1DFDD"/>
     </w:rPr>
   </w:style>
-  <w:style w:type="paragraph" w:styleId="HTMLPreformatted">
+  <w:style w:type="paragraph" w:styleId="PredformtovanHTML">
     <w:name w:val="HTML Preformatted"/>
-    <w:basedOn w:val="Normal"/>
-    <w:link w:val="HTMLPreformattedChar"/>
+    <w:basedOn w:val="Normlny"/>
+    <w:link w:val="PredformtovanHTMLChar"/>
     <w:uiPriority w:val="99"/>
     <w:semiHidden/>
     <w:unhideWhenUsed/>
@@ -2702,10 +5460,10 @@
       <w:szCs w:val="20"/>
     </w:rPr>
   </w:style>
-  <w:style w:type="character" w:customStyle="1" w:styleId="HTMLPreformattedChar">
-    <w:name w:val="HTML Preformatted Char"/>
-    <w:basedOn w:val="DefaultParagraphFont"/>
-    <w:link w:val="HTMLPreformatted"/>
+  <w:style w:type="character" w:customStyle="1" w:styleId="PredformtovanHTMLChar">
+    <w:name w:val="Predformátované HTML Char"/>
+    <w:basedOn w:val="Predvolenpsmoodseku"/>
+    <w:link w:val="PredformtovanHTML"/>
     <w:uiPriority w:val="99"/>
     <w:semiHidden/>
     <w:rsid w:val="00851B0F"/>
@@ -2714,6 +5472,58 @@
       <w:sz w:val="20"/>
       <w:szCs w:val="20"/>
       <w:lang w:val="sk-SK"/>
+    </w:rPr>
+  </w:style>
+  <w:style w:type="character" w:styleId="PouitHypertextovPrepojenie">
+    <w:name w:val="FollowedHyperlink"/>
+    <w:basedOn w:val="Predvolenpsmoodseku"/>
+    <w:uiPriority w:val="99"/>
+    <w:semiHidden/>
+    <w:unhideWhenUsed/>
+    <w:rsid w:val="002121C9"/>
+    <w:rPr>
+      <w:color w:val="96607D" w:themeColor="followedHyperlink"/>
+      <w:u w:val="single"/>
+    </w:rPr>
+  </w:style>
+  <w:style w:type="paragraph" w:customStyle="1" w:styleId="whitespace-normal">
+    <w:name w:val="whitespace-normal"/>
+    <w:basedOn w:val="Normlny"/>
+    <w:rsid w:val="008E0260"/>
+    <w:pPr>
+      <w:spacing w:before="100" w:beforeAutospacing="1" w:after="100" w:afterAutospacing="1" w:line="240" w:lineRule="auto"/>
+    </w:pPr>
+    <w:rPr>
+      <w:rFonts w:ascii="Times New Roman" w:eastAsia="Times New Roman" w:hAnsi="Times New Roman" w:cs="Times New Roman"/>
+      <w:kern w:val="0"/>
+      <w:sz w:val="24"/>
+      <w:szCs w:val="24"/>
+      <w:lang w:eastAsia="sk-SK"/>
+      <w14:ligatures w14:val="none"/>
+    </w:rPr>
+  </w:style>
+  <w:style w:type="character" w:styleId="Vrazn">
+    <w:name w:val="Strong"/>
+    <w:basedOn w:val="Predvolenpsmoodseku"/>
+    <w:uiPriority w:val="22"/>
+    <w:qFormat/>
+    <w:rsid w:val="008E0260"/>
+    <w:rPr>
+      <w:b/>
+      <w:bCs/>
+    </w:rPr>
+  </w:style>
+  <w:style w:type="character" w:styleId="KdHTML">
+    <w:name w:val="HTML Code"/>
+    <w:basedOn w:val="Predvolenpsmoodseku"/>
+    <w:uiPriority w:val="99"/>
+    <w:semiHidden/>
+    <w:unhideWhenUsed/>
+    <w:rsid w:val="000F5DB8"/>
+    <w:rPr>
+      <w:rFonts w:ascii="Courier New" w:eastAsia="Times New Roman" w:hAnsi="Courier New" w:cs="Courier New"/>
+      <w:sz w:val="20"/>
+      <w:szCs w:val="20"/>
     </w:rPr>
   </w:style>
 </w:styles>

</xml_diff>